<commit_message>
Updates to documentation and js
</commit_message>
<xml_diff>
--- a/documentation/Pie Chart Information.docx
+++ b/documentation/Pie Chart Information.docx
@@ -6,11 +6,13 @@
       <w:pPr>
         <w:pStyle w:val="Title"/>
         <w:rPr>
-          <w:lang w:val="en-US"/>
-        </w:rPr>
-      </w:pPr>
-      <w:r>
-        <w:rPr>
+          <w:sz w:val="72"/>
+          <w:lang w:val="en-US"/>
+        </w:rPr>
+      </w:pPr>
+      <w:r>
+        <w:rPr>
+          <w:sz w:val="72"/>
           <w:lang w:val="en-US"/>
         </w:rPr>
         <w:t>About the Pie Chart</w:t>
@@ -19,24 +21,28 @@
     <w:p>
       <w:pPr>
         <w:rPr>
-          <w:lang w:val="en-US"/>
-        </w:rPr>
-      </w:pPr>
-    </w:p>
-    <w:p>
-      <w:pPr>
-        <w:rPr>
-          <w:lang w:val="en-US"/>
-        </w:rPr>
-      </w:pPr>
-      <w:r>
-        <w:rPr>
+          <w:sz w:val="24"/>
+          <w:lang w:val="en-US"/>
+        </w:rPr>
+      </w:pPr>
+    </w:p>
+    <w:p>
+      <w:pPr>
+        <w:rPr>
+          <w:sz w:val="24"/>
+          <w:lang w:val="en-US"/>
+        </w:rPr>
+      </w:pPr>
+      <w:r>
+        <w:rPr>
+          <w:sz w:val="24"/>
           <w:lang w:val="en-US"/>
         </w:rPr>
         <w:t>Along with the questionnaire results that are displayed on the last slide, a pie chart is generated to deliver visual information</w:t>
       </w:r>
       <w:r>
         <w:rPr>
+          <w:sz w:val="24"/>
           <w:lang w:val="en-US"/>
         </w:rPr>
         <w:t xml:space="preserve"> about the targeted asset locations for each type of Elements portfolio. </w:t>
@@ -45,11 +51,13 @@
     <w:p>
       <w:pPr>
         <w:rPr>
-          <w:lang w:val="en-US"/>
-        </w:rPr>
-      </w:pPr>
-      <w:r>
-        <w:rPr>
+          <w:sz w:val="24"/>
+          <w:lang w:val="en-US"/>
+        </w:rPr>
+      </w:pPr>
+      <w:r>
+        <w:rPr>
+          <w:sz w:val="24"/>
           <w:lang w:val="en-US"/>
         </w:rPr>
         <w:t>Pie Chart features:</w:t>
@@ -63,11 +71,13 @@
           <w:numId w:val="2"/>
         </w:numPr>
         <w:rPr>
-          <w:lang w:val="en-US"/>
-        </w:rPr>
-      </w:pPr>
-      <w:r>
-        <w:rPr>
+          <w:sz w:val="24"/>
+          <w:lang w:val="en-US"/>
+        </w:rPr>
+      </w:pPr>
+      <w:r>
+        <w:rPr>
+          <w:sz w:val="24"/>
           <w:lang w:val="en-US"/>
         </w:rPr>
         <w:t>Dynamic (number of slices, legend items, chart title, colors)</w:t>
@@ -81,11 +91,13 @@
           <w:numId w:val="2"/>
         </w:numPr>
         <w:rPr>
-          <w:lang w:val="en-US"/>
-        </w:rPr>
-      </w:pPr>
-      <w:r>
-        <w:rPr>
+          <w:sz w:val="24"/>
+          <w:lang w:val="en-US"/>
+        </w:rPr>
+      </w:pPr>
+      <w:r>
+        <w:rPr>
+          <w:sz w:val="24"/>
           <w:lang w:val="en-US"/>
         </w:rPr>
         <w:t xml:space="preserve">On-hover animation (colour of slice darkens) </w:t>
@@ -99,11 +111,13 @@
           <w:numId w:val="2"/>
         </w:numPr>
         <w:rPr>
-          <w:lang w:val="en-US"/>
-        </w:rPr>
-      </w:pPr>
-      <w:r>
-        <w:rPr>
+          <w:sz w:val="24"/>
+          <w:lang w:val="en-US"/>
+        </w:rPr>
+      </w:pPr>
+      <w:r>
+        <w:rPr>
+          <w:sz w:val="24"/>
           <w:lang w:val="en-US"/>
         </w:rPr>
         <w:t xml:space="preserve">Tooltip displays name of legend item + its % on hover </w:t>
@@ -117,11 +131,13 @@
           <w:numId w:val="2"/>
         </w:numPr>
         <w:rPr>
-          <w:lang w:val="en-US"/>
-        </w:rPr>
-      </w:pPr>
-      <w:r>
-        <w:rPr>
+          <w:sz w:val="24"/>
+          <w:lang w:val="en-US"/>
+        </w:rPr>
+      </w:pPr>
+      <w:r>
+        <w:rPr>
+          <w:sz w:val="24"/>
           <w:lang w:val="en-US"/>
         </w:rPr>
         <w:t>Slices explode/implode upon being clicked</w:t>
@@ -135,11 +151,13 @@
           <w:numId w:val="2"/>
         </w:numPr>
         <w:rPr>
-          <w:lang w:val="en-US"/>
-        </w:rPr>
-      </w:pPr>
-      <w:r>
-        <w:rPr>
+          <w:sz w:val="24"/>
+          <w:lang w:val="en-US"/>
+        </w:rPr>
+      </w:pPr>
+      <w:r>
+        <w:rPr>
+          <w:sz w:val="24"/>
           <w:lang w:val="en-US"/>
         </w:rPr>
         <w:t>Slices display associated funds list upon being clicked</w:t>
@@ -148,12 +166,14 @@
     <w:p>
       <w:pPr>
         <w:rPr>
+          <w:sz w:val="24"/>
           <w:lang w:val="en-US"/>
         </w:rPr>
       </w:pPr>
       <w:r>
         <w:rPr>
           <w:noProof/>
+          <w:sz w:val="24"/>
           <w:lang w:eastAsia="en-CA"/>
         </w:rPr>
         <w:drawing>
@@ -196,6 +216,15 @@
     <w:p>
       <w:pPr>
         <w:rPr>
+          <w:sz w:val="24"/>
+          <w:lang w:val="en-US"/>
+        </w:rPr>
+      </w:pPr>
+    </w:p>
+    <w:p>
+      <w:pPr>
+        <w:rPr>
+          <w:sz w:val="24"/>
           <w:lang w:val="en-US"/>
         </w:rPr>
       </w:pPr>
@@ -204,30 +233,36 @@
       <w:pPr>
         <w:pStyle w:val="Title"/>
         <w:rPr>
-          <w:lang w:val="en-US"/>
-        </w:rPr>
-      </w:pPr>
-      <w:r>
-        <w:rPr>
-          <w:lang w:val="en-US"/>
-        </w:rPr>
+          <w:sz w:val="72"/>
+          <w:lang w:val="en-US"/>
+        </w:rPr>
+      </w:pPr>
+      <w:r>
+        <w:rPr>
+          <w:sz w:val="72"/>
+          <w:lang w:val="en-US"/>
+        </w:rPr>
+        <w:lastRenderedPageBreak/>
         <w:t>Getting into the Code</w:t>
       </w:r>
     </w:p>
     <w:p>
       <w:pPr>
         <w:rPr>
-          <w:lang w:val="en-US"/>
-        </w:rPr>
-      </w:pPr>
-      <w:r>
-        <w:rPr>
+          <w:sz w:val="24"/>
+          <w:lang w:val="en-US"/>
+        </w:rPr>
+      </w:pPr>
+      <w:r>
+        <w:rPr>
+          <w:sz w:val="24"/>
           <w:lang w:val="en-US"/>
         </w:rPr>
         <w:t>The pie chart is created using Chart.js, a JavaScript framework for developers to create different types of graphs.</w:t>
       </w:r>
       <w:r>
         <w:rPr>
+          <w:sz w:val="24"/>
           <w:lang w:val="en-US"/>
         </w:rPr>
         <w:t xml:space="preserve">  </w:t>
@@ -236,6 +271,7 @@
         <w:r>
           <w:rPr>
             <w:rStyle w:val="Hyperlink"/>
+            <w:sz w:val="24"/>
             <w:u w:val="none"/>
             <w:lang w:val="en-US"/>
           </w:rPr>
@@ -244,6 +280,7 @@
         <w:r>
           <w:rPr>
             <w:rStyle w:val="Hyperlink"/>
+            <w:sz w:val="24"/>
             <w:u w:val="none"/>
             <w:lang w:val="en-US"/>
           </w:rPr>
@@ -252,6 +289,7 @@
         <w:r>
           <w:rPr>
             <w:rStyle w:val="Hyperlink"/>
+            <w:sz w:val="24"/>
             <w:u w:val="none"/>
             <w:lang w:val="en-US"/>
           </w:rPr>
@@ -260,6 +298,7 @@
         <w:r>
           <w:rPr>
             <w:rStyle w:val="Hyperlink"/>
+            <w:sz w:val="24"/>
             <w:u w:val="none"/>
             <w:lang w:val="en-US"/>
           </w:rPr>
@@ -268,6 +307,7 @@
       </w:hyperlink>
       <w:r>
         <w:rPr>
+          <w:sz w:val="24"/>
           <w:lang w:val="en-US"/>
         </w:rPr>
         <w:br/>
@@ -277,26 +317,45 @@
       <w:pPr>
         <w:pStyle w:val="Heading2"/>
         <w:rPr>
+          <w:sz w:val="28"/>
           <w:lang w:val="en-US"/>
         </w:rPr>
       </w:pPr>
       <w:r>
         <w:rPr>
           <w:color w:val="auto"/>
-          <w:lang w:val="en-US"/>
-        </w:rPr>
-        <w:lastRenderedPageBreak/>
+          <w:sz w:val="28"/>
+          <w:lang w:val="en-US"/>
+        </w:rPr>
         <w:t>HTML</w:t>
       </w:r>
       <w:r>
         <w:rPr>
           <w:color w:val="auto"/>
-          <w:lang w:val="en-US"/>
-        </w:rPr>
-        <w:t xml:space="preserve"> components</w:t>
-      </w:r>
-      <w:r>
-        <w:rPr>
+          <w:sz w:val="28"/>
+          <w:lang w:val="en-US"/>
+        </w:rPr>
+        <w:t xml:space="preserve"> </w:t>
+      </w:r>
+      <w:r>
+        <w:rPr>
+          <w:color w:val="auto"/>
+          <w:sz w:val="28"/>
+          <w:lang w:val="en-US"/>
+        </w:rPr>
+        <w:t xml:space="preserve">&amp; JavaScript </w:t>
+      </w:r>
+      <w:r>
+        <w:rPr>
+          <w:color w:val="auto"/>
+          <w:sz w:val="28"/>
+          <w:lang w:val="en-US"/>
+        </w:rPr>
+        <w:t>components</w:t>
+      </w:r>
+      <w:r>
+        <w:rPr>
+          <w:sz w:val="28"/>
           <w:lang w:val="en-US"/>
         </w:rPr>
         <w:br/>
@@ -306,12 +365,14 @@
       <w:pPr>
         <w:rPr>
           <w:b/>
-          <w:lang w:val="en-US"/>
-        </w:rPr>
-      </w:pPr>
-      <w:r>
-        <w:rPr>
-          <w:b/>
+          <w:sz w:val="24"/>
+          <w:lang w:val="en-US"/>
+        </w:rPr>
+      </w:pPr>
+      <w:r>
+        <w:rPr>
+          <w:b/>
+          <w:sz w:val="24"/>
           <w:lang w:val="en-US"/>
         </w:rPr>
         <w:t xml:space="preserve">1. </w:t>
@@ -319,6 +380,7 @@
       <w:r>
         <w:rPr>
           <w:b/>
+          <w:sz w:val="24"/>
           <w:lang w:val="en-US"/>
         </w:rPr>
         <w:t>To use Chart.js, the library must be referenced in the HTML as such:</w:t>
@@ -327,12 +389,14 @@
     <w:p>
       <w:pPr>
         <w:rPr>
+          <w:sz w:val="24"/>
           <w:lang w:val="en-US"/>
         </w:rPr>
       </w:pPr>
       <w:r>
         <w:rPr>
           <w:noProof/>
+          <w:sz w:val="24"/>
           <w:lang w:eastAsia="en-CA"/>
         </w:rPr>
         <w:drawing>
@@ -375,17 +439,20 @@
     <w:p>
       <w:pPr>
         <w:rPr>
-          <w:lang w:val="en-US"/>
-        </w:rPr>
-      </w:pPr>
-      <w:r>
-        <w:rPr>
+          <w:sz w:val="24"/>
+          <w:lang w:val="en-US"/>
+        </w:rPr>
+      </w:pPr>
+      <w:r>
+        <w:rPr>
+          <w:sz w:val="24"/>
           <w:lang w:val="en-US"/>
         </w:rPr>
         <w:t>This line indicates to the browser running the script that it will be using features included in the chart.js library. The versi</w:t>
       </w:r>
       <w:r>
         <w:rPr>
+          <w:sz w:val="24"/>
           <w:lang w:val="en-US"/>
         </w:rPr>
         <w:t>on used in this code is v2.6.0.</w:t>
@@ -394,20 +461,23 @@
     <w:p>
       <w:pPr>
         <w:rPr>
-          <w:lang w:val="en-US"/>
-        </w:rPr>
-      </w:pPr>
-    </w:p>
-    <w:p>
-      <w:pPr>
-        <w:rPr>
-          <w:b/>
-          <w:lang w:val="en-US"/>
-        </w:rPr>
-      </w:pPr>
-      <w:r>
-        <w:rPr>
-          <w:b/>
+          <w:sz w:val="24"/>
+          <w:lang w:val="en-US"/>
+        </w:rPr>
+      </w:pPr>
+    </w:p>
+    <w:p>
+      <w:pPr>
+        <w:rPr>
+          <w:b/>
+          <w:sz w:val="24"/>
+          <w:lang w:val="en-US"/>
+        </w:rPr>
+      </w:pPr>
+      <w:r>
+        <w:rPr>
+          <w:b/>
+          <w:sz w:val="24"/>
           <w:lang w:val="en-US"/>
         </w:rPr>
         <w:t>2. Creat</w:t>
@@ -415,6 +485,7 @@
       <w:r>
         <w:rPr>
           <w:b/>
+          <w:sz w:val="24"/>
           <w:lang w:val="en-US"/>
         </w:rPr>
         <w:t xml:space="preserve">e </w:t>
@@ -422,6 +493,7 @@
       <w:r>
         <w:rPr>
           <w:b/>
+          <w:sz w:val="24"/>
           <w:lang w:val="en-US"/>
         </w:rPr>
         <w:t xml:space="preserve">the HTML canvas </w:t>
@@ -429,6 +501,7 @@
       <w:r>
         <w:rPr>
           <w:b/>
+          <w:sz w:val="24"/>
           <w:lang w:val="en-US"/>
         </w:rPr>
         <w:t>container</w:t>
@@ -436,6 +509,7 @@
       <w:r>
         <w:rPr>
           <w:b/>
+          <w:sz w:val="24"/>
           <w:lang w:val="en-US"/>
         </w:rPr>
         <w:t xml:space="preserve"> (div)</w:t>
@@ -443,6 +517,7 @@
       <w:r>
         <w:rPr>
           <w:b/>
+          <w:sz w:val="24"/>
           <w:lang w:val="en-US"/>
         </w:rPr>
         <w:t xml:space="preserve"> </w:t>
@@ -451,6 +526,7 @@
         <w:rPr>
           <w:b/>
           <w:i/>
+          <w:sz w:val="24"/>
           <w:lang w:val="en-US"/>
         </w:rPr>
         <w:t>within the JavaScript</w:t>
@@ -458,6 +534,7 @@
       <w:r>
         <w:rPr>
           <w:b/>
+          <w:sz w:val="24"/>
           <w:lang w:val="en-US"/>
         </w:rPr>
         <w:t>:</w:t>
@@ -466,12 +543,14 @@
     <w:p>
       <w:pPr>
         <w:rPr>
+          <w:sz w:val="24"/>
           <w:lang w:val="en-US"/>
         </w:rPr>
       </w:pPr>
       <w:r>
         <w:rPr>
           <w:noProof/>
+          <w:sz w:val="24"/>
           <w:lang w:eastAsia="en-CA"/>
         </w:rPr>
         <w:drawing>
@@ -514,51 +593,73 @@
     <w:p>
       <w:pPr>
         <w:rPr>
-          <w:lang w:val="en-US"/>
-        </w:rPr>
-      </w:pPr>
-      <w:r>
-        <w:rPr>
+          <w:sz w:val="24"/>
+          <w:lang w:val="en-US"/>
+        </w:rPr>
+      </w:pPr>
+      <w:r>
+        <w:rPr>
+          <w:sz w:val="24"/>
           <w:lang w:val="en-US"/>
         </w:rPr>
         <w:t xml:space="preserve">Due to the way the quiz layout is set up (a large banner where a section slides into view), the canvas </w:t>
       </w:r>
       <w:r>
         <w:rPr>
+          <w:sz w:val="24"/>
           <w:lang w:val="en-US"/>
         </w:rPr>
         <w:t xml:space="preserve">container </w:t>
       </w:r>
       <w:r>
         <w:rPr>
+          <w:sz w:val="24"/>
           <w:lang w:val="en-US"/>
         </w:rPr>
         <w:t>cannot be declared directly in the HTML. Us</w:t>
       </w:r>
       <w:r>
         <w:rPr>
-          <w:lang w:val="en-US"/>
-        </w:rPr>
-        <w:t>ing the lines of code above, a div with id “canvas-holder”. Since it will be in the right column of the results page, the div is appended to parent id “rightColumn”.</w:t>
-      </w:r>
-    </w:p>
-    <w:p>
-      <w:pPr>
-        <w:rPr>
-          <w:lang w:val="en-US"/>
-        </w:rPr>
-      </w:pPr>
-    </w:p>
-    <w:p>
-      <w:pPr>
-        <w:rPr>
-          <w:b/>
-          <w:lang w:val="en-US"/>
-        </w:rPr>
-      </w:pPr>
-      <w:r>
-        <w:rPr>
-          <w:b/>
+          <w:sz w:val="24"/>
+          <w:lang w:val="en-US"/>
+        </w:rPr>
+        <w:t>ing the lines of code above, a div with id “canvas-holder”</w:t>
+      </w:r>
+      <w:r>
+        <w:rPr>
+          <w:sz w:val="24"/>
+          <w:lang w:val="en-US"/>
+        </w:rPr>
+        <w:t xml:space="preserve"> is created</w:t>
+      </w:r>
+      <w:r>
+        <w:rPr>
+          <w:sz w:val="24"/>
+          <w:lang w:val="en-US"/>
+        </w:rPr>
+        <w:t>. Since it will be in the right column of the results page, the div is appended to parent id “rightColumn”.</w:t>
+      </w:r>
+    </w:p>
+    <w:p>
+      <w:pPr>
+        <w:rPr>
+          <w:sz w:val="24"/>
+          <w:lang w:val="en-US"/>
+        </w:rPr>
+      </w:pPr>
+    </w:p>
+    <w:p>
+      <w:pPr>
+        <w:rPr>
+          <w:b/>
+          <w:sz w:val="24"/>
+          <w:lang w:val="en-US"/>
+        </w:rPr>
+      </w:pPr>
+      <w:r>
+        <w:rPr>
+          <w:b/>
+          <w:sz w:val="24"/>
           <w:lang w:val="en-US"/>
         </w:rPr>
         <w:t>3. Previously created canvas/iframe must be removed because another chart is loaded in its place:</w:t>
@@ -567,12 +668,14 @@
     <w:p>
       <w:pPr>
         <w:rPr>
+          <w:sz w:val="24"/>
           <w:lang w:val="en-US"/>
         </w:rPr>
       </w:pPr>
       <w:r>
         <w:rPr>
           <w:noProof/>
+          <w:sz w:val="24"/>
           <w:lang w:eastAsia="en-CA"/>
         </w:rPr>
         <w:drawing>
@@ -615,23 +718,27 @@
     <w:p>
       <w:pPr>
         <w:rPr>
-          <w:lang w:val="en-US"/>
-        </w:rPr>
-      </w:pPr>
-      <w:r>
-        <w:rPr>
+          <w:sz w:val="24"/>
+          <w:lang w:val="en-US"/>
+        </w:rPr>
+      </w:pPr>
+      <w:r>
+        <w:rPr>
+          <w:sz w:val="24"/>
           <w:lang w:val="en-US"/>
         </w:rPr>
         <w:t xml:space="preserve">This code must go before the pie chart creation function is called so that any existing canvas and iframe is removed. If this is not done, any pie chart that is created over an existing one will glitch </w:t>
       </w:r>
       <w:r>
         <w:rPr>
+          <w:sz w:val="24"/>
           <w:lang w:val="en-US"/>
         </w:rPr>
         <w:t xml:space="preserve">out </w:t>
       </w:r>
       <w:r>
         <w:rPr>
+          <w:sz w:val="24"/>
           <w:lang w:val="en-US"/>
         </w:rPr>
         <w:t xml:space="preserve">and display data from previous charts. </w:t>
@@ -640,20 +747,23 @@
     <w:p>
       <w:pPr>
         <w:rPr>
-          <w:lang w:val="en-US"/>
-        </w:rPr>
-      </w:pPr>
-    </w:p>
-    <w:p>
-      <w:pPr>
-        <w:rPr>
-          <w:b/>
-          <w:lang w:val="en-US"/>
-        </w:rPr>
-      </w:pPr>
-      <w:r>
-        <w:rPr>
-          <w:b/>
+          <w:sz w:val="24"/>
+          <w:lang w:val="en-US"/>
+        </w:rPr>
+      </w:pPr>
+    </w:p>
+    <w:p>
+      <w:pPr>
+        <w:rPr>
+          <w:b/>
+          <w:sz w:val="24"/>
+          <w:lang w:val="en-US"/>
+        </w:rPr>
+      </w:pPr>
+      <w:r>
+        <w:rPr>
+          <w:b/>
+          <w:sz w:val="24"/>
           <w:lang w:val="en-US"/>
         </w:rPr>
         <w:t xml:space="preserve">4. </w:t>
@@ -661,6 +771,7 @@
       <w:r>
         <w:rPr>
           <w:b/>
+          <w:sz w:val="24"/>
           <w:lang w:val="en-US"/>
         </w:rPr>
         <w:t xml:space="preserve">“Create Pie Chart” function: </w:t>
@@ -669,12 +780,14 @@
     <w:p>
       <w:pPr>
         <w:rPr>
+          <w:sz w:val="24"/>
           <w:lang w:val="en-US"/>
         </w:rPr>
       </w:pPr>
       <w:r>
         <w:rPr>
           <w:noProof/>
+          <w:sz w:val="24"/>
           <w:lang w:eastAsia="en-CA"/>
         </w:rPr>
         <w:drawing>
@@ -717,29 +830,48 @@
     <w:p>
       <w:pPr>
         <w:rPr>
-          <w:lang w:val="en-US"/>
-        </w:rPr>
-      </w:pPr>
-      <w:r>
-        <w:rPr>
+          <w:sz w:val="24"/>
+          <w:lang w:val="en-US"/>
+        </w:rPr>
+      </w:pPr>
+      <w:r>
+        <w:rPr>
+          <w:sz w:val="24"/>
           <w:lang w:val="en-US"/>
         </w:rPr>
         <w:t>There are many instances in which a pie chart needs to be generated throughout the code</w:t>
       </w:r>
       <w:r>
         <w:rPr>
+          <w:sz w:val="24"/>
           <w:lang w:val="en-US"/>
         </w:rPr>
         <w:t>;</w:t>
       </w:r>
       <w:r>
         <w:rPr>
-          <w:lang w:val="en-US"/>
-        </w:rPr>
-        <w:t xml:space="preserve"> creating a function, “createPieChart”, allows it to be easily called whenever necessary. The rest of the code regarding the pie chart goes within the two curly brackets to indicate that they make up the function.</w:t>
-      </w:r>
-      <w:r>
-        <w:rPr>
+          <w:sz w:val="24"/>
+          <w:lang w:val="en-US"/>
+        </w:rPr>
+        <w:t xml:space="preserve"> </w:t>
+      </w:r>
+      <w:r>
+        <w:rPr>
+          <w:sz w:val="24"/>
+          <w:lang w:val="en-US"/>
+        </w:rPr>
+        <w:t>implementing</w:t>
+      </w:r>
+      <w:r>
+        <w:rPr>
+          <w:sz w:val="24"/>
+          <w:lang w:val="en-US"/>
+        </w:rPr>
+        <w:t xml:space="preserve"> a function, “createPieChart”, allows it to be easily called whenever necessary. The rest of the code regarding the pie chart goes within the two curly brackets to indicate that they make up the function.</w:t>
+      </w:r>
+      <w:r>
+        <w:rPr>
+          <w:sz w:val="24"/>
           <w:lang w:val="en-US"/>
         </w:rPr>
         <w:t xml:space="preserve"> In order to perform its function, 3 parameters need to be passed in: “slide”, “i”, “portfolio”. </w:t>
@@ -748,25 +880,28 @@
     <w:p>
       <w:pPr>
         <w:rPr>
-          <w:lang w:val="en-US"/>
-        </w:rPr>
-      </w:pPr>
-      <w:r>
-        <w:rPr>
-          <w:b/>
-          <w:lang w:val="en-US"/>
-        </w:rPr>
-        <w:lastRenderedPageBreak/>
+          <w:sz w:val="24"/>
+          <w:lang w:val="en-US"/>
+        </w:rPr>
+      </w:pPr>
+      <w:r>
+        <w:rPr>
+          <w:b/>
+          <w:sz w:val="24"/>
+          <w:lang w:val="en-US"/>
+        </w:rPr>
         <w:t>“slide”</w:t>
       </w:r>
       <w:r>
         <w:rPr>
+          <w:sz w:val="24"/>
           <w:lang w:val="en-US"/>
         </w:rPr>
         <w:t xml:space="preserve"> – </w:t>
       </w:r>
       <w:r>
         <w:rPr>
+          <w:sz w:val="24"/>
           <w:lang w:val="en-US"/>
         </w:rPr>
         <w:t>the blank slide that the pie chart is generated on; portion that slides in/out of view</w:t>
@@ -775,30 +910,35 @@
     <w:p>
       <w:pPr>
         <w:rPr>
-          <w:lang w:val="en-US"/>
-        </w:rPr>
-      </w:pPr>
-      <w:r>
-        <w:rPr>
-          <w:b/>
+          <w:sz w:val="24"/>
+          <w:lang w:val="en-US"/>
+        </w:rPr>
+      </w:pPr>
+      <w:r>
+        <w:rPr>
+          <w:b/>
+          <w:sz w:val="24"/>
           <w:lang w:val="en-US"/>
         </w:rPr>
         <w:t>“i”</w:t>
       </w:r>
       <w:r>
         <w:rPr>
+          <w:sz w:val="24"/>
           <w:lang w:val="en-US"/>
         </w:rPr>
         <w:t xml:space="preserve"> – </w:t>
       </w:r>
       <w:r>
         <w:rPr>
+          <w:sz w:val="24"/>
           <w:lang w:val="en-US"/>
         </w:rPr>
         <w:t>the numerical index of the slide on whi</w:t>
       </w:r>
       <w:r>
         <w:rPr>
+          <w:sz w:val="24"/>
           <w:lang w:val="en-US"/>
         </w:rPr>
         <w:t>ch the pie chart is generated</w:t>
@@ -807,18 +947,21 @@
     <w:p>
       <w:pPr>
         <w:rPr>
-          <w:lang w:val="en-US"/>
-        </w:rPr>
-      </w:pPr>
-      <w:r>
-        <w:rPr>
-          <w:b/>
+          <w:sz w:val="24"/>
+          <w:lang w:val="en-US"/>
+        </w:rPr>
+      </w:pPr>
+      <w:r>
+        <w:rPr>
+          <w:b/>
+          <w:sz w:val="24"/>
           <w:lang w:val="en-US"/>
         </w:rPr>
         <w:t>“portfolio”</w:t>
       </w:r>
       <w:r>
         <w:rPr>
+          <w:sz w:val="24"/>
           <w:lang w:val="en-US"/>
         </w:rPr>
         <w:t xml:space="preserve"> – the investment portfolio (e.g. yield, conservative, balanced, growth, global) that the investor has been matched with</w:t>
@@ -828,12 +971,14 @@
       <w:pPr>
         <w:rPr>
           <w:b/>
-          <w:lang w:val="en-US"/>
-        </w:rPr>
-      </w:pPr>
-      <w:r>
-        <w:rPr>
-          <w:b/>
+          <w:sz w:val="24"/>
+          <w:lang w:val="en-US"/>
+        </w:rPr>
+      </w:pPr>
+      <w:r>
+        <w:rPr>
+          <w:b/>
+          <w:sz w:val="24"/>
           <w:lang w:val="en-US"/>
         </w:rPr>
         <w:t xml:space="preserve">5. Create the canvas HTML </w:t>
@@ -841,6 +986,7 @@
       <w:r>
         <w:rPr>
           <w:b/>
+          <w:sz w:val="24"/>
           <w:lang w:val="en-US"/>
         </w:rPr>
         <w:t>node</w:t>
@@ -848,6 +994,7 @@
       <w:r>
         <w:rPr>
           <w:b/>
+          <w:sz w:val="24"/>
           <w:lang w:val="en-US"/>
         </w:rPr>
         <w:t xml:space="preserve"> </w:t>
@@ -856,6 +1003,7 @@
         <w:rPr>
           <w:b/>
           <w:i/>
+          <w:sz w:val="24"/>
           <w:lang w:val="en-US"/>
         </w:rPr>
         <w:t>within the JavaScript</w:t>
@@ -863,6 +1011,7 @@
       <w:r>
         <w:rPr>
           <w:b/>
+          <w:sz w:val="24"/>
           <w:lang w:val="en-US"/>
         </w:rPr>
         <w:t>:</w:t>
@@ -871,12 +1020,14 @@
     <w:p>
       <w:pPr>
         <w:rPr>
+          <w:sz w:val="24"/>
           <w:lang w:val="en-US"/>
         </w:rPr>
       </w:pPr>
       <w:r>
         <w:rPr>
           <w:noProof/>
+          <w:sz w:val="24"/>
           <w:lang w:eastAsia="en-CA"/>
         </w:rPr>
         <w:drawing>
@@ -919,59 +1070,69 @@
     <w:p>
       <w:pPr>
         <w:rPr>
-          <w:lang w:val="en-US"/>
-        </w:rPr>
-      </w:pPr>
-      <w:r>
-        <w:rPr>
+          <w:sz w:val="24"/>
+          <w:lang w:val="en-US"/>
+        </w:rPr>
+      </w:pPr>
+      <w:r>
+        <w:rPr>
+          <w:sz w:val="24"/>
           <w:lang w:val="en-US"/>
         </w:rPr>
         <w:t xml:space="preserve">The code above creates a </w:t>
       </w:r>
       <w:r>
         <w:rPr>
+          <w:sz w:val="24"/>
           <w:lang w:val="en-US"/>
         </w:rPr>
         <w:t>&lt;</w:t>
       </w:r>
       <w:r>
         <w:rPr>
+          <w:sz w:val="24"/>
           <w:lang w:val="en-US"/>
         </w:rPr>
         <w:t>canvas</w:t>
       </w:r>
       <w:r>
         <w:rPr>
+          <w:sz w:val="24"/>
           <w:lang w:val="en-US"/>
         </w:rPr>
         <w:t>&gt;</w:t>
       </w:r>
       <w:r>
         <w:rPr>
+          <w:sz w:val="24"/>
           <w:lang w:val="en-US"/>
         </w:rPr>
         <w:t xml:space="preserve"> node</w:t>
       </w:r>
       <w:r>
         <w:rPr>
+          <w:sz w:val="24"/>
           <w:lang w:val="en-US"/>
         </w:rPr>
         <w:t xml:space="preserve"> </w:t>
       </w:r>
       <w:r>
         <w:rPr>
+          <w:sz w:val="24"/>
           <w:lang w:val="en-US"/>
         </w:rPr>
         <w:t>with id “pieChart” within the HTML</w:t>
       </w:r>
       <w:r>
         <w:rPr>
+          <w:sz w:val="24"/>
           <w:lang w:val="en-US"/>
         </w:rPr>
         <w:t>, which is where the pie chart is rendered</w:t>
       </w:r>
       <w:r>
         <w:rPr>
+          <w:sz w:val="24"/>
           <w:lang w:val="en-US"/>
         </w:rPr>
         <w:t xml:space="preserve">. It is also appended to the “canvas-holder” div so that it can be styled on the page. </w:t>
@@ -980,20 +1141,23 @@
     <w:p>
       <w:pPr>
         <w:rPr>
-          <w:lang w:val="en-US"/>
-        </w:rPr>
-      </w:pPr>
-    </w:p>
-    <w:p>
-      <w:pPr>
-        <w:rPr>
-          <w:b/>
-          <w:lang w:val="en-US"/>
-        </w:rPr>
-      </w:pPr>
-      <w:r>
-        <w:rPr>
-          <w:b/>
+          <w:sz w:val="24"/>
+          <w:lang w:val="en-US"/>
+        </w:rPr>
+      </w:pPr>
+    </w:p>
+    <w:p>
+      <w:pPr>
+        <w:rPr>
+          <w:b/>
+          <w:sz w:val="24"/>
+          <w:lang w:val="en-US"/>
+        </w:rPr>
+      </w:pPr>
+      <w:r>
+        <w:rPr>
+          <w:b/>
+          <w:sz w:val="24"/>
           <w:lang w:val="en-US"/>
         </w:rPr>
         <w:t>6. Declare variables that will be used to store the dynamic data from the JSON files:</w:t>
@@ -1002,12 +1166,14 @@
     <w:p>
       <w:pPr>
         <w:rPr>
+          <w:sz w:val="24"/>
           <w:lang w:val="en-US"/>
         </w:rPr>
       </w:pPr>
       <w:r>
         <w:rPr>
           <w:noProof/>
+          <w:sz w:val="24"/>
           <w:lang w:eastAsia="en-CA"/>
         </w:rPr>
         <w:drawing>
@@ -1050,34 +1216,64 @@
     <w:p>
       <w:pPr>
         <w:rPr>
-          <w:lang w:val="en-US"/>
-        </w:rPr>
-      </w:pPr>
-    </w:p>
-    <w:p>
-      <w:pPr>
-        <w:rPr>
-          <w:b/>
-          <w:lang w:val="en-US"/>
-        </w:rPr>
-      </w:pPr>
-      <w:r>
-        <w:rPr>
-          <w:b/>
-          <w:lang w:val="en-US"/>
-        </w:rPr>
+          <w:sz w:val="24"/>
+          <w:lang w:val="en-US"/>
+        </w:rPr>
+      </w:pPr>
+    </w:p>
+    <w:p>
+      <w:pPr>
+        <w:rPr>
+          <w:sz w:val="24"/>
+          <w:lang w:val="en-US"/>
+        </w:rPr>
+      </w:pPr>
+    </w:p>
+    <w:p>
+      <w:pPr>
+        <w:rPr>
+          <w:sz w:val="24"/>
+          <w:lang w:val="en-US"/>
+        </w:rPr>
+      </w:pPr>
+    </w:p>
+    <w:p>
+      <w:pPr>
+        <w:rPr>
+          <w:sz w:val="24"/>
+          <w:lang w:val="en-US"/>
+        </w:rPr>
+      </w:pPr>
+    </w:p>
+    <w:p>
+      <w:pPr>
+        <w:rPr>
+          <w:b/>
+          <w:sz w:val="24"/>
+          <w:lang w:val="en-US"/>
+        </w:rPr>
+      </w:pPr>
+      <w:r>
+        <w:rPr>
+          <w:b/>
+          <w:sz w:val="24"/>
+          <w:lang w:val="en-US"/>
+        </w:rPr>
+        <w:lastRenderedPageBreak/>
         <w:t>7. Store the data from the JSON files in the corresponding variables:</w:t>
       </w:r>
     </w:p>
     <w:p>
       <w:pPr>
         <w:rPr>
+          <w:sz w:val="24"/>
           <w:lang w:val="en-US"/>
         </w:rPr>
       </w:pPr>
       <w:r>
         <w:rPr>
           <w:noProof/>
+          <w:sz w:val="24"/>
           <w:lang w:eastAsia="en-CA"/>
         </w:rPr>
         <w:drawing>
@@ -1120,35 +1316,41 @@
     <w:p>
       <w:pPr>
         <w:rPr>
-          <w:lang w:val="en-US"/>
-        </w:rPr>
-      </w:pPr>
-      <w:r>
-        <w:rPr>
+          <w:sz w:val="24"/>
+          <w:lang w:val="en-US"/>
+        </w:rPr>
+      </w:pPr>
+      <w:r>
+        <w:rPr>
+          <w:sz w:val="24"/>
           <w:lang w:val="en-US"/>
         </w:rPr>
         <w:t xml:space="preserve">The variable, “pie_Chart”, stores the array </w:t>
       </w:r>
       <w:r>
         <w:rPr>
+          <w:sz w:val="24"/>
           <w:lang w:val="en-US"/>
         </w:rPr>
         <w:t xml:space="preserve">of objects </w:t>
       </w:r>
       <w:r>
         <w:rPr>
+          <w:sz w:val="24"/>
           <w:lang w:val="en-US"/>
         </w:rPr>
         <w:t xml:space="preserve">assigned to </w:t>
       </w:r>
       <w:r>
         <w:rPr>
+          <w:sz w:val="24"/>
           <w:lang w:val="en-US"/>
         </w:rPr>
         <w:t xml:space="preserve">the </w:t>
       </w:r>
       <w:r>
         <w:rPr>
+          <w:sz w:val="24"/>
           <w:lang w:val="en-US"/>
         </w:rPr>
         <w:t xml:space="preserve">object key “pieChart” from the  JSON file. The variable, “length”, stores the </w:t>
@@ -1156,30 +1358,35 @@
       <w:r>
         <w:rPr>
           <w:i/>
+          <w:sz w:val="24"/>
           <w:lang w:val="en-US"/>
         </w:rPr>
         <w:t>number of indexes</w:t>
       </w:r>
       <w:r>
         <w:rPr>
+          <w:sz w:val="24"/>
           <w:lang w:val="en-US"/>
         </w:rPr>
         <w:t xml:space="preserve"> this array contains. </w:t>
       </w:r>
       <w:r>
         <w:rPr>
+          <w:sz w:val="24"/>
           <w:lang w:val="en-US"/>
         </w:rPr>
         <w:t xml:space="preserve">In context, this number refers to the number of slices the pie </w:t>
       </w:r>
       <w:r>
         <w:rPr>
+          <w:sz w:val="24"/>
           <w:lang w:val="en-US"/>
         </w:rPr>
         <w:t xml:space="preserve">chart </w:t>
       </w:r>
       <w:r>
         <w:rPr>
+          <w:sz w:val="24"/>
           <w:lang w:val="en-US"/>
         </w:rPr>
         <w:t>will have.</w:t>
@@ -1188,11 +1395,13 @@
     <w:p>
       <w:pPr>
         <w:rPr>
-          <w:lang w:val="en-US"/>
-        </w:rPr>
-      </w:pPr>
-      <w:r>
-        <w:rPr>
+          <w:sz w:val="24"/>
+          <w:lang w:val="en-US"/>
+        </w:rPr>
+      </w:pPr>
+      <w:r>
+        <w:rPr>
+          <w:sz w:val="24"/>
           <w:lang w:val="en-US"/>
         </w:rPr>
         <w:t>The “.push” function loads the preceding variable with data from within the brackets that follow. Arrays can also be loaded into a variable using “.push” when the index is incrementally looped (instead of replacing existing variable data, it is added onto the end and stored as the value of the next index).</w:t>
@@ -1201,15 +1410,1519 @@
     <w:p>
       <w:pPr>
         <w:rPr>
-          <w:lang w:val="en-US"/>
-        </w:rPr>
-      </w:pPr>
-      <w:r>
-        <w:rPr>
+          <w:sz w:val="24"/>
+          <w:lang w:val="en-US"/>
+        </w:rPr>
+      </w:pPr>
+      <w:r>
+        <w:rPr>
+          <w:sz w:val="24"/>
+          <w:lang w:val="en-US"/>
+        </w:rPr>
+        <w:t>Pseudocode-esque description</w:t>
+      </w:r>
+      <w:r>
+        <w:rPr>
+          <w:sz w:val="24"/>
+          <w:lang w:val="en-US"/>
+        </w:rPr>
+        <w:t xml:space="preserve"> of the ‘for loop’</w:t>
+      </w:r>
+      <w:r>
+        <w:rPr>
+          <w:sz w:val="24"/>
+          <w:lang w:val="en-US"/>
+        </w:rPr>
+        <w:t xml:space="preserve">: </w:t>
+      </w:r>
+    </w:p>
+    <w:p>
+      <w:pPr>
+        <w:pStyle w:val="ListParagraph"/>
+        <w:numPr>
+          <w:ilvl w:val="0"/>
+          <w:numId w:val="4"/>
+        </w:numPr>
+        <w:rPr>
+          <w:sz w:val="24"/>
+          <w:lang w:val="en-US"/>
+        </w:rPr>
+      </w:pPr>
+      <w:r>
+        <w:rPr>
+          <w:sz w:val="24"/>
+          <w:lang w:val="en-US"/>
+        </w:rPr>
+        <w:t>For every array element</w:t>
+      </w:r>
+      <w:r>
+        <w:rPr>
+          <w:sz w:val="24"/>
+          <w:lang w:val="en-US"/>
+        </w:rPr>
+        <w:t xml:space="preserve"> in pieChart</w:t>
+      </w:r>
+      <w:r>
+        <w:rPr>
+          <w:sz w:val="24"/>
+          <w:lang w:val="en-US"/>
+        </w:rPr>
+        <w:t xml:space="preserve">, push </w:t>
+      </w:r>
+      <w:r>
+        <w:rPr>
+          <w:sz w:val="24"/>
+          <w:lang w:val="en-US"/>
+        </w:rPr>
+        <w:t>its</w:t>
+      </w:r>
+      <w:r>
+        <w:rPr>
+          <w:sz w:val="24"/>
+          <w:lang w:val="en-US"/>
+        </w:rPr>
+        <w:t xml:space="preserve"> </w:t>
+      </w:r>
+      <w:r>
+        <w:rPr>
+          <w:sz w:val="24"/>
+          <w:lang w:val="en-US"/>
+        </w:rPr>
+        <w:t xml:space="preserve">“label” </w:t>
+      </w:r>
+      <w:r>
+        <w:rPr>
+          <w:sz w:val="24"/>
+          <w:lang w:val="en-US"/>
+        </w:rPr>
+        <w:t xml:space="preserve">value into variable “chartLabel” until there </w:t>
+      </w:r>
+      <w:r>
+        <w:rPr>
+          <w:sz w:val="24"/>
+          <w:lang w:val="en-US"/>
+        </w:rPr>
+        <w:t xml:space="preserve">chartLabel is an array loaded with one of these values in each increasing index </w:t>
+      </w:r>
+      <w:r>
+        <w:rPr>
+          <w:sz w:val="24"/>
+          <w:lang w:val="en-US"/>
+        </w:rPr>
+        <w:br/>
+        <w:t>i.e. chartLabel = [ “label1”, “label2”, “label3”, “label4” ]</w:t>
+      </w:r>
+      <w:r>
+        <w:rPr>
+          <w:sz w:val="24"/>
+          <w:lang w:val="en-US"/>
+        </w:rPr>
+        <w:t xml:space="preserve"> </w:t>
+      </w:r>
+      <w:r>
+        <w:rPr>
+          <w:sz w:val="24"/>
+          <w:lang w:val="en-US"/>
+        </w:rPr>
+        <w:br/>
+      </w:r>
+    </w:p>
+    <w:p>
+      <w:pPr>
+        <w:pStyle w:val="ListParagraph"/>
+        <w:numPr>
+          <w:ilvl w:val="0"/>
+          <w:numId w:val="4"/>
+        </w:numPr>
+        <w:rPr>
+          <w:sz w:val="24"/>
+          <w:lang w:val="en-US"/>
+        </w:rPr>
+      </w:pPr>
+      <w:r>
+        <w:rPr>
+          <w:sz w:val="24"/>
+          <w:lang w:val="en-US"/>
+        </w:rPr>
+        <w:t>For every array element in pieChart, push its “</w:t>
+      </w:r>
+      <w:r>
+        <w:rPr>
+          <w:sz w:val="24"/>
+          <w:lang w:val="en-US"/>
+        </w:rPr>
+        <w:t>value</w:t>
+      </w:r>
+      <w:r>
+        <w:rPr>
+          <w:sz w:val="24"/>
+          <w:lang w:val="en-US"/>
+        </w:rPr>
+        <w:t>” value into variable “chart</w:t>
+      </w:r>
+      <w:r>
+        <w:rPr>
+          <w:sz w:val="24"/>
+          <w:lang w:val="en-US"/>
+        </w:rPr>
+        <w:t>Value</w:t>
+      </w:r>
+      <w:r>
+        <w:rPr>
+          <w:sz w:val="24"/>
+          <w:lang w:val="en-US"/>
+        </w:rPr>
+        <w:t>” until there chart</w:t>
+      </w:r>
+      <w:r>
+        <w:rPr>
+          <w:sz w:val="24"/>
+          <w:lang w:val="en-US"/>
+        </w:rPr>
+        <w:t>Value</w:t>
+      </w:r>
+      <w:r>
+        <w:rPr>
+          <w:sz w:val="24"/>
+          <w:lang w:val="en-US"/>
+        </w:rPr>
+        <w:t xml:space="preserve"> is an array loaded with one of these values in each increasing index </w:t>
+      </w:r>
+      <w:r>
+        <w:rPr>
+          <w:sz w:val="24"/>
+          <w:lang w:val="en-US"/>
+        </w:rPr>
+        <w:br/>
+        <w:t>i.e. chart</w:t>
+      </w:r>
+      <w:r>
+        <w:rPr>
+          <w:sz w:val="24"/>
+          <w:lang w:val="en-US"/>
+        </w:rPr>
+        <w:t>Value</w:t>
+      </w:r>
+      <w:r>
+        <w:rPr>
+          <w:sz w:val="24"/>
+          <w:lang w:val="en-US"/>
+        </w:rPr>
+        <w:t xml:space="preserve"> = [ </w:t>
+      </w:r>
+      <w:r>
+        <w:rPr>
+          <w:sz w:val="24"/>
+          <w:lang w:val="en-US"/>
+        </w:rPr>
+        <w:t xml:space="preserve">value1, </w:t>
+      </w:r>
+      <w:r>
+        <w:rPr>
+          <w:sz w:val="24"/>
+          <w:lang w:val="en-US"/>
+        </w:rPr>
+        <w:t xml:space="preserve"> </w:t>
+      </w:r>
+      <w:r>
+        <w:rPr>
+          <w:sz w:val="24"/>
+          <w:lang w:val="en-US"/>
+        </w:rPr>
+        <w:t>value2</w:t>
+      </w:r>
+      <w:r>
+        <w:rPr>
+          <w:sz w:val="24"/>
+          <w:lang w:val="en-US"/>
+        </w:rPr>
+        <w:t xml:space="preserve">, </w:t>
+      </w:r>
+      <w:r>
+        <w:rPr>
+          <w:sz w:val="24"/>
+          <w:lang w:val="en-US"/>
+        </w:rPr>
+        <w:t>value3</w:t>
+      </w:r>
+      <w:r>
+        <w:rPr>
+          <w:sz w:val="24"/>
+          <w:lang w:val="en-US"/>
+        </w:rPr>
+        <w:t xml:space="preserve">, </w:t>
+      </w:r>
+      <w:r>
+        <w:rPr>
+          <w:sz w:val="24"/>
+          <w:lang w:val="en-US"/>
+        </w:rPr>
+        <w:t>value4</w:t>
+      </w:r>
+      <w:r>
+        <w:rPr>
+          <w:sz w:val="24"/>
+          <w:lang w:val="en-US"/>
+        </w:rPr>
+        <w:t xml:space="preserve"> ] </w:t>
+      </w:r>
+      <w:r>
+        <w:rPr>
+          <w:sz w:val="24"/>
+          <w:lang w:val="en-US"/>
+        </w:rPr>
+        <w:br/>
+      </w:r>
+    </w:p>
+    <w:p>
+      <w:pPr>
+        <w:pStyle w:val="ListParagraph"/>
+        <w:numPr>
+          <w:ilvl w:val="0"/>
+          <w:numId w:val="4"/>
+        </w:numPr>
+        <w:rPr>
+          <w:sz w:val="24"/>
+          <w:lang w:val="en-US"/>
+        </w:rPr>
+      </w:pPr>
+      <w:r>
+        <w:rPr>
+          <w:sz w:val="24"/>
+          <w:lang w:val="en-US"/>
+        </w:rPr>
+        <w:t xml:space="preserve">Etc. </w:t>
+      </w:r>
+    </w:p>
+    <w:p>
+      <w:pPr>
+        <w:rPr>
+          <w:sz w:val="24"/>
+          <w:lang w:val="en-US"/>
+        </w:rPr>
+      </w:pPr>
+      <w:r>
+        <w:rPr>
+          <w:sz w:val="24"/>
+          <w:lang w:val="en-US"/>
+        </w:rPr>
+        <w:t xml:space="preserve">The idea is that </w:t>
+      </w:r>
+      <w:r>
+        <w:rPr>
+          <w:sz w:val="24"/>
+          <w:lang w:val="en-US"/>
+        </w:rPr>
+        <w:t xml:space="preserve">value1 corresponds with “label1”, value2 with “label2”, and so on. </w:t>
+      </w:r>
+    </w:p>
+    <w:p>
+      <w:pPr>
+        <w:rPr>
+          <w:sz w:val="24"/>
+          <w:lang w:val="en-US"/>
+        </w:rPr>
+      </w:pPr>
+    </w:p>
+    <w:p>
+      <w:pPr>
+        <w:rPr>
+          <w:sz w:val="24"/>
+          <w:lang w:val="en-US"/>
+        </w:rPr>
+      </w:pPr>
+    </w:p>
+    <w:p>
+      <w:pPr>
+        <w:rPr>
+          <w:sz w:val="24"/>
+          <w:lang w:val="en-US"/>
+        </w:rPr>
+      </w:pPr>
+    </w:p>
+    <w:p>
+      <w:pPr>
+        <w:rPr>
+          <w:sz w:val="24"/>
+          <w:lang w:val="en-US"/>
+        </w:rPr>
+      </w:pPr>
+    </w:p>
+    <w:p>
+      <w:pPr>
+        <w:rPr>
+          <w:sz w:val="24"/>
+          <w:lang w:val="en-US"/>
+        </w:rPr>
+      </w:pPr>
+    </w:p>
+    <w:p>
+      <w:pPr>
+        <w:rPr>
+          <w:sz w:val="24"/>
+          <w:lang w:val="en-US"/>
+        </w:rPr>
+      </w:pPr>
+    </w:p>
+    <w:p>
+      <w:pPr>
+        <w:rPr>
+          <w:b/>
+          <w:sz w:val="24"/>
+          <w:lang w:val="en-US"/>
+        </w:rPr>
+      </w:pPr>
+      <w:r>
+        <w:rPr>
+          <w:b/>
+          <w:sz w:val="24"/>
           <w:lang w:val="en-US"/>
         </w:rPr>
         <w:lastRenderedPageBreak/>
-        <w:t xml:space="preserve">8. </w:t>
+        <w:t xml:space="preserve">8. Declare variables to build the pie chart: </w:t>
+      </w:r>
+    </w:p>
+    <w:p>
+      <w:pPr>
+        <w:rPr>
+          <w:sz w:val="24"/>
+          <w:lang w:val="en-US"/>
+        </w:rPr>
+      </w:pPr>
+      <w:r>
+        <w:rPr>
+          <w:noProof/>
+          <w:sz w:val="24"/>
+          <w:lang w:eastAsia="en-CA"/>
+        </w:rPr>
+        <w:drawing>
+          <wp:inline distT="0" distB="0" distL="0" distR="0" wp14:anchorId="04BF550C" wp14:editId="6E86C741">
+            <wp:extent cx="4857143" cy="733333"/>
+            <wp:effectExtent l="0" t="0" r="635" b="0"/>
+            <wp:docPr id="11" name="Picture 11"/>
+            <wp:cNvGraphicFramePr>
+              <a:graphicFrameLocks xmlns:a="http://schemas.openxmlformats.org/drawingml/2006/main" noChangeAspect="1"/>
+            </wp:cNvGraphicFramePr>
+            <a:graphic xmlns:a="http://schemas.openxmlformats.org/drawingml/2006/main">
+              <a:graphicData uri="http://schemas.openxmlformats.org/drawingml/2006/picture">
+                <pic:pic xmlns:pic="http://schemas.openxmlformats.org/drawingml/2006/picture">
+                  <pic:nvPicPr>
+                    <pic:cNvPr id="1" name=""/>
+                    <pic:cNvPicPr/>
+                  </pic:nvPicPr>
+                  <pic:blipFill>
+                    <a:blip r:embed="rId14"/>
+                    <a:stretch>
+                      <a:fillRect/>
+                    </a:stretch>
+                  </pic:blipFill>
+                  <pic:spPr>
+                    <a:xfrm>
+                      <a:off x="0" y="0"/>
+                      <a:ext cx="4857143" cy="733333"/>
+                    </a:xfrm>
+                    <a:prstGeom prst="rect">
+                      <a:avLst/>
+                    </a:prstGeom>
+                  </pic:spPr>
+                </pic:pic>
+              </a:graphicData>
+            </a:graphic>
+          </wp:inline>
+        </w:drawing>
+      </w:r>
+    </w:p>
+    <w:p>
+      <w:pPr>
+        <w:rPr>
+          <w:sz w:val="24"/>
+          <w:lang w:val="en-US"/>
+        </w:rPr>
+      </w:pPr>
+      <w:r>
+        <w:rPr>
+          <w:sz w:val="24"/>
+          <w:lang w:val="en-US"/>
+        </w:rPr>
+        <w:t xml:space="preserve">The first line in the above code is a method that returns a drawing context on the canvas. Here, the parameter value “2d” leads to the creation of an object representing a two-dimensional rendering context. </w:t>
+      </w:r>
+    </w:p>
+    <w:p>
+      <w:pPr>
+        <w:rPr>
+          <w:sz w:val="24"/>
+          <w:lang w:val="en-US"/>
+        </w:rPr>
+      </w:pPr>
+      <w:r>
+        <w:rPr>
+          <w:sz w:val="24"/>
+          <w:lang w:val="en-US"/>
+        </w:rPr>
+        <w:t xml:space="preserve">“selectedIndex” is declared as a global (in the scope of the createPieChart function) variable to be used later in slice-specific functions. </w:t>
+      </w:r>
+    </w:p>
+    <w:p>
+      <w:pPr>
+        <w:rPr>
+          <w:sz w:val="24"/>
+          <w:lang w:val="en-US"/>
+        </w:rPr>
+      </w:pPr>
+      <w:r>
+        <w:rPr>
+          <w:sz w:val="24"/>
+          <w:lang w:val="en-US"/>
+        </w:rPr>
+        <w:t xml:space="preserve">The parameters involved in the pie chart creation include the context (ctx) and an object containing chart characteristics (type, data, options). </w:t>
+      </w:r>
+    </w:p>
+    <w:p>
+      <w:pPr>
+        <w:rPr>
+          <w:sz w:val="24"/>
+          <w:lang w:val="en-US"/>
+        </w:rPr>
+      </w:pPr>
+    </w:p>
+    <w:p>
+      <w:pPr>
+        <w:rPr>
+          <w:b/>
+          <w:sz w:val="24"/>
+          <w:lang w:val="en-US"/>
+        </w:rPr>
+      </w:pPr>
+      <w:r>
+        <w:rPr>
+          <w:b/>
+          <w:sz w:val="24"/>
+          <w:lang w:val="en-US"/>
+        </w:rPr>
+        <w:t>9.  Specify the pie type and data characteristics:</w:t>
+      </w:r>
+    </w:p>
+    <w:p>
+      <w:pPr>
+        <w:rPr>
+          <w:sz w:val="24"/>
+          <w:lang w:val="en-US"/>
+        </w:rPr>
+      </w:pPr>
+      <w:r>
+        <w:rPr>
+          <w:noProof/>
+          <w:lang w:eastAsia="en-CA"/>
+        </w:rPr>
+        <w:drawing>
+          <wp:inline distT="0" distB="0" distL="0" distR="0" wp14:anchorId="635D0FBC" wp14:editId="4C8FC2FF">
+            <wp:extent cx="2895238" cy="1552381"/>
+            <wp:effectExtent l="0" t="0" r="635" b="0"/>
+            <wp:docPr id="12" name="Picture 12"/>
+            <wp:cNvGraphicFramePr>
+              <a:graphicFrameLocks xmlns:a="http://schemas.openxmlformats.org/drawingml/2006/main" noChangeAspect="1"/>
+            </wp:cNvGraphicFramePr>
+            <a:graphic xmlns:a="http://schemas.openxmlformats.org/drawingml/2006/main">
+              <a:graphicData uri="http://schemas.openxmlformats.org/drawingml/2006/picture">
+                <pic:pic xmlns:pic="http://schemas.openxmlformats.org/drawingml/2006/picture">
+                  <pic:nvPicPr>
+                    <pic:cNvPr id="1" name=""/>
+                    <pic:cNvPicPr/>
+                  </pic:nvPicPr>
+                  <pic:blipFill>
+                    <a:blip r:embed="rId15"/>
+                    <a:stretch>
+                      <a:fillRect/>
+                    </a:stretch>
+                  </pic:blipFill>
+                  <pic:spPr>
+                    <a:xfrm>
+                      <a:off x="0" y="0"/>
+                      <a:ext cx="2895238" cy="1552381"/>
+                    </a:xfrm>
+                    <a:prstGeom prst="rect">
+                      <a:avLst/>
+                    </a:prstGeom>
+                  </pic:spPr>
+                </pic:pic>
+              </a:graphicData>
+            </a:graphic>
+          </wp:inline>
+        </w:drawing>
+      </w:r>
+    </w:p>
+    <w:p>
+      <w:pPr>
+        <w:rPr>
+          <w:sz w:val="24"/>
+          <w:lang w:val="en-US"/>
+        </w:rPr>
+      </w:pPr>
+      <w:r>
+        <w:rPr>
+          <w:sz w:val="24"/>
+          <w:lang w:val="en-US"/>
+        </w:rPr>
+        <w:t xml:space="preserve">The “type” key </w:t>
+      </w:r>
+      <w:r>
+        <w:rPr>
+          <w:sz w:val="24"/>
+          <w:lang w:val="en-US"/>
+        </w:rPr>
+        <w:t>dictates what type of ch</w:t>
+      </w:r>
+      <w:r>
+        <w:rPr>
+          <w:sz w:val="24"/>
+          <w:lang w:val="en-US"/>
+        </w:rPr>
+        <w:t>art is created (pie, bar, etc.).</w:t>
+      </w:r>
+      <w:r>
+        <w:rPr>
+          <w:sz w:val="24"/>
+          <w:lang w:val="en-US"/>
+        </w:rPr>
+        <w:t xml:space="preserve"> The “data” consists of an object of labels and datasets, which are set to the variables that were loaded earlier with arrays of values. </w:t>
+      </w:r>
+    </w:p>
+    <w:p>
+      <w:pPr>
+        <w:rPr>
+          <w:sz w:val="24"/>
+          <w:lang w:val="en-US"/>
+        </w:rPr>
+      </w:pPr>
+      <w:r>
+        <w:rPr>
+          <w:sz w:val="24"/>
+          <w:lang w:val="en-US"/>
+        </w:rPr>
+        <w:t>This part of the code is responsible for generating (one example):</w:t>
+      </w:r>
+    </w:p>
+    <w:p>
+      <w:pPr>
+        <w:rPr>
+          <w:sz w:val="24"/>
+          <w:lang w:val="en-US"/>
+        </w:rPr>
+      </w:pPr>
+      <w:r>
+        <w:rPr>
+          <w:noProof/>
+          <w:lang w:eastAsia="en-CA"/>
+        </w:rPr>
+        <w:drawing>
+          <wp:inline distT="0" distB="0" distL="0" distR="0" wp14:anchorId="38E4B354" wp14:editId="4873A977">
+            <wp:extent cx="1476190" cy="1438095"/>
+            <wp:effectExtent l="0" t="0" r="0" b="0"/>
+            <wp:docPr id="14" name="Picture 14"/>
+            <wp:cNvGraphicFramePr>
+              <a:graphicFrameLocks xmlns:a="http://schemas.openxmlformats.org/drawingml/2006/main" noChangeAspect="1"/>
+            </wp:cNvGraphicFramePr>
+            <a:graphic xmlns:a="http://schemas.openxmlformats.org/drawingml/2006/main">
+              <a:graphicData uri="http://schemas.openxmlformats.org/drawingml/2006/picture">
+                <pic:pic xmlns:pic="http://schemas.openxmlformats.org/drawingml/2006/picture">
+                  <pic:nvPicPr>
+                    <pic:cNvPr id="1" name=""/>
+                    <pic:cNvPicPr/>
+                  </pic:nvPicPr>
+                  <pic:blipFill>
+                    <a:blip r:embed="rId16"/>
+                    <a:stretch>
+                      <a:fillRect/>
+                    </a:stretch>
+                  </pic:blipFill>
+                  <pic:spPr>
+                    <a:xfrm>
+                      <a:off x="0" y="0"/>
+                      <a:ext cx="1476190" cy="1438095"/>
+                    </a:xfrm>
+                    <a:prstGeom prst="rect">
+                      <a:avLst/>
+                    </a:prstGeom>
+                  </pic:spPr>
+                </pic:pic>
+              </a:graphicData>
+            </a:graphic>
+          </wp:inline>
+        </w:drawing>
+      </w:r>
+    </w:p>
+    <w:p>
+      <w:pPr>
+        <w:rPr>
+          <w:sz w:val="24"/>
+          <w:lang w:val="en-US"/>
+        </w:rPr>
+      </w:pPr>
+    </w:p>
+    <w:p>
+      <w:pPr>
+        <w:rPr>
+          <w:sz w:val="24"/>
+          <w:lang w:val="en-US"/>
+        </w:rPr>
+      </w:pPr>
+    </w:p>
+    <w:p>
+      <w:pPr>
+        <w:rPr>
+          <w:b/>
+          <w:sz w:val="24"/>
+          <w:lang w:val="en-US"/>
+        </w:rPr>
+      </w:pPr>
+      <w:r>
+        <w:rPr>
+          <w:b/>
+          <w:sz w:val="24"/>
+          <w:lang w:val="en-US"/>
+        </w:rPr>
+        <w:lastRenderedPageBreak/>
+        <w:t xml:space="preserve">10. Set tooltips configuration under “options”: </w:t>
+      </w:r>
+    </w:p>
+    <w:p>
+      <w:pPr>
+        <w:rPr>
+          <w:sz w:val="24"/>
+          <w:lang w:val="en-US"/>
+        </w:rPr>
+      </w:pPr>
+      <w:r>
+        <w:rPr>
+          <w:noProof/>
+          <w:lang w:eastAsia="en-CA"/>
+        </w:rPr>
+        <w:drawing>
+          <wp:inline distT="0" distB="0" distL="0" distR="0" wp14:anchorId="3E2D80A4" wp14:editId="722A09D9">
+            <wp:extent cx="5943600" cy="2743835"/>
+            <wp:effectExtent l="0" t="0" r="0" b="0"/>
+            <wp:docPr id="13" name="Picture 13"/>
+            <wp:cNvGraphicFramePr>
+              <a:graphicFrameLocks xmlns:a="http://schemas.openxmlformats.org/drawingml/2006/main" noChangeAspect="1"/>
+            </wp:cNvGraphicFramePr>
+            <a:graphic xmlns:a="http://schemas.openxmlformats.org/drawingml/2006/main">
+              <a:graphicData uri="http://schemas.openxmlformats.org/drawingml/2006/picture">
+                <pic:pic xmlns:pic="http://schemas.openxmlformats.org/drawingml/2006/picture">
+                  <pic:nvPicPr>
+                    <pic:cNvPr id="1" name=""/>
+                    <pic:cNvPicPr/>
+                  </pic:nvPicPr>
+                  <pic:blipFill>
+                    <a:blip r:embed="rId17"/>
+                    <a:stretch>
+                      <a:fillRect/>
+                    </a:stretch>
+                  </pic:blipFill>
+                  <pic:spPr>
+                    <a:xfrm>
+                      <a:off x="0" y="0"/>
+                      <a:ext cx="5943600" cy="2743835"/>
+                    </a:xfrm>
+                    <a:prstGeom prst="rect">
+                      <a:avLst/>
+                    </a:prstGeom>
+                  </pic:spPr>
+                </pic:pic>
+              </a:graphicData>
+            </a:graphic>
+          </wp:inline>
+        </w:drawing>
+      </w:r>
+    </w:p>
+    <w:p>
+      <w:pPr>
+        <w:rPr>
+          <w:sz w:val="24"/>
+          <w:lang w:val="en-US"/>
+        </w:rPr>
+      </w:pPr>
+      <w:r>
+        <w:rPr>
+          <w:sz w:val="24"/>
+          <w:lang w:val="en-US"/>
+        </w:rPr>
+        <w:t xml:space="preserve">Tooltips appear when pie slices are hovered over. Here, a function has been set so that the tooltips specifically display certain information in the following format: </w:t>
+      </w:r>
+    </w:p>
+    <w:p>
+      <w:pPr>
+        <w:rPr>
+          <w:sz w:val="24"/>
+          <w:lang w:val="en-US"/>
+        </w:rPr>
+      </w:pPr>
+      <w:r>
+        <w:rPr>
+          <w:sz w:val="24"/>
+          <w:lang w:val="en-US"/>
+        </w:rPr>
+        <w:t xml:space="preserve">Label (X%) </w:t>
+      </w:r>
+      <w:r>
+        <w:rPr>
+          <w:sz w:val="24"/>
+          <w:lang w:val="en-US"/>
+        </w:rPr>
+        <w:sym w:font="Wingdings" w:char="F0E0"/>
+      </w:r>
+      <w:r>
+        <w:rPr>
+          <w:sz w:val="24"/>
+          <w:lang w:val="en-US"/>
+        </w:rPr>
+        <w:t xml:space="preserve"> The function calculates the percentage of the pie slice and displays it along with the label.</w:t>
+      </w:r>
+    </w:p>
+    <w:p>
+      <w:pPr>
+        <w:rPr>
+          <w:sz w:val="24"/>
+          <w:lang w:val="en-US"/>
+        </w:rPr>
+      </w:pPr>
+      <w:r>
+        <w:rPr>
+          <w:noProof/>
+          <w:lang w:eastAsia="en-CA"/>
+        </w:rPr>
+        <w:drawing>
+          <wp:inline distT="0" distB="0" distL="0" distR="0" wp14:anchorId="5512577B" wp14:editId="085F81F4">
+            <wp:extent cx="1695238" cy="1476190"/>
+            <wp:effectExtent l="0" t="0" r="635" b="0"/>
+            <wp:docPr id="16" name="Picture 16"/>
+            <wp:cNvGraphicFramePr>
+              <a:graphicFrameLocks xmlns:a="http://schemas.openxmlformats.org/drawingml/2006/main" noChangeAspect="1"/>
+            </wp:cNvGraphicFramePr>
+            <a:graphic xmlns:a="http://schemas.openxmlformats.org/drawingml/2006/main">
+              <a:graphicData uri="http://schemas.openxmlformats.org/drawingml/2006/picture">
+                <pic:pic xmlns:pic="http://schemas.openxmlformats.org/drawingml/2006/picture">
+                  <pic:nvPicPr>
+                    <pic:cNvPr id="1" name=""/>
+                    <pic:cNvPicPr/>
+                  </pic:nvPicPr>
+                  <pic:blipFill>
+                    <a:blip r:embed="rId18"/>
+                    <a:stretch>
+                      <a:fillRect/>
+                    </a:stretch>
+                  </pic:blipFill>
+                  <pic:spPr>
+                    <a:xfrm>
+                      <a:off x="0" y="0"/>
+                      <a:ext cx="1695238" cy="1476190"/>
+                    </a:xfrm>
+                    <a:prstGeom prst="rect">
+                      <a:avLst/>
+                    </a:prstGeom>
+                  </pic:spPr>
+                </pic:pic>
+              </a:graphicData>
+            </a:graphic>
+          </wp:inline>
+        </w:drawing>
+      </w:r>
+    </w:p>
+    <w:p>
+      <w:pPr>
+        <w:rPr>
+          <w:b/>
+          <w:sz w:val="24"/>
+          <w:lang w:val="en-US"/>
+        </w:rPr>
+      </w:pPr>
+      <w:r>
+        <w:rPr>
+          <w:b/>
+          <w:sz w:val="24"/>
+          <w:lang w:val="en-US"/>
+        </w:rPr>
+        <w:t xml:space="preserve">11. Set legend configuration under “options”: </w:t>
+      </w:r>
+    </w:p>
+    <w:p>
+      <w:pPr>
+        <w:rPr>
+          <w:sz w:val="24"/>
+          <w:lang w:val="en-US"/>
+        </w:rPr>
+      </w:pPr>
+      <w:r>
+        <w:rPr>
+          <w:noProof/>
+          <w:lang w:eastAsia="en-CA"/>
+        </w:rPr>
+        <w:drawing>
+          <wp:inline distT="0" distB="0" distL="0" distR="0" wp14:anchorId="659F7692" wp14:editId="2E3DCFF4">
+            <wp:extent cx="2447619" cy="1895238"/>
+            <wp:effectExtent l="0" t="0" r="0" b="0"/>
+            <wp:docPr id="15" name="Picture 15"/>
+            <wp:cNvGraphicFramePr>
+              <a:graphicFrameLocks xmlns:a="http://schemas.openxmlformats.org/drawingml/2006/main" noChangeAspect="1"/>
+            </wp:cNvGraphicFramePr>
+            <a:graphic xmlns:a="http://schemas.openxmlformats.org/drawingml/2006/main">
+              <a:graphicData uri="http://schemas.openxmlformats.org/drawingml/2006/picture">
+                <pic:pic xmlns:pic="http://schemas.openxmlformats.org/drawingml/2006/picture">
+                  <pic:nvPicPr>
+                    <pic:cNvPr id="1" name=""/>
+                    <pic:cNvPicPr/>
+                  </pic:nvPicPr>
+                  <pic:blipFill>
+                    <a:blip r:embed="rId19"/>
+                    <a:stretch>
+                      <a:fillRect/>
+                    </a:stretch>
+                  </pic:blipFill>
+                  <pic:spPr>
+                    <a:xfrm>
+                      <a:off x="0" y="0"/>
+                      <a:ext cx="2447619" cy="1895238"/>
+                    </a:xfrm>
+                    <a:prstGeom prst="rect">
+                      <a:avLst/>
+                    </a:prstGeom>
+                  </pic:spPr>
+                </pic:pic>
+              </a:graphicData>
+            </a:graphic>
+          </wp:inline>
+        </w:drawing>
+      </w:r>
+    </w:p>
+    <w:p>
+      <w:pPr>
+        <w:rPr>
+          <w:sz w:val="24"/>
+          <w:lang w:val="en-US"/>
+        </w:rPr>
+      </w:pPr>
+      <w:r>
+        <w:rPr>
+          <w:sz w:val="24"/>
+          <w:lang w:val="en-US"/>
+        </w:rPr>
+        <w:lastRenderedPageBreak/>
+        <w:t>The legend characteristics are set in this section of code; “boxWidth” decides the number of pixels wide that the coloured blocks in the legend will be:</w:t>
+      </w:r>
+    </w:p>
+    <w:p>
+      <w:pPr>
+        <w:rPr>
+          <w:sz w:val="24"/>
+          <w:lang w:val="en-US"/>
+        </w:rPr>
+      </w:pPr>
+      <w:r>
+        <w:rPr>
+          <w:noProof/>
+          <w:lang w:eastAsia="en-CA"/>
+        </w:rPr>
+        <w:drawing>
+          <wp:inline distT="0" distB="0" distL="0" distR="0" wp14:anchorId="78F57B5C" wp14:editId="5014A43F">
+            <wp:extent cx="1714286" cy="619048"/>
+            <wp:effectExtent l="0" t="0" r="635" b="0"/>
+            <wp:docPr id="17" name="Picture 17"/>
+            <wp:cNvGraphicFramePr>
+              <a:graphicFrameLocks xmlns:a="http://schemas.openxmlformats.org/drawingml/2006/main" noChangeAspect="1"/>
+            </wp:cNvGraphicFramePr>
+            <a:graphic xmlns:a="http://schemas.openxmlformats.org/drawingml/2006/main">
+              <a:graphicData uri="http://schemas.openxmlformats.org/drawingml/2006/picture">
+                <pic:pic xmlns:pic="http://schemas.openxmlformats.org/drawingml/2006/picture">
+                  <pic:nvPicPr>
+                    <pic:cNvPr id="1" name=""/>
+                    <pic:cNvPicPr/>
+                  </pic:nvPicPr>
+                  <pic:blipFill>
+                    <a:blip r:embed="rId20"/>
+                    <a:stretch>
+                      <a:fillRect/>
+                    </a:stretch>
+                  </pic:blipFill>
+                  <pic:spPr>
+                    <a:xfrm>
+                      <a:off x="0" y="0"/>
+                      <a:ext cx="1714286" cy="619048"/>
+                    </a:xfrm>
+                    <a:prstGeom prst="rect">
+                      <a:avLst/>
+                    </a:prstGeom>
+                  </pic:spPr>
+                </pic:pic>
+              </a:graphicData>
+            </a:graphic>
+          </wp:inline>
+        </w:drawing>
+      </w:r>
+    </w:p>
+    <w:p>
+      <w:pPr>
+        <w:rPr>
+          <w:sz w:val="24"/>
+          <w:lang w:val="en-US"/>
+        </w:rPr>
+      </w:pPr>
+      <w:r>
+        <w:rPr>
+          <w:noProof/>
+          <w:lang w:eastAsia="en-CA"/>
+        </w:rPr>
+        <w:drawing>
+          <wp:inline distT="0" distB="0" distL="0" distR="0" wp14:anchorId="5A60C5B1" wp14:editId="51064D53">
+            <wp:extent cx="2952381" cy="380952"/>
+            <wp:effectExtent l="0" t="0" r="635" b="635"/>
+            <wp:docPr id="18" name="Picture 18"/>
+            <wp:cNvGraphicFramePr>
+              <a:graphicFrameLocks xmlns:a="http://schemas.openxmlformats.org/drawingml/2006/main" noChangeAspect="1"/>
+            </wp:cNvGraphicFramePr>
+            <a:graphic xmlns:a="http://schemas.openxmlformats.org/drawingml/2006/main">
+              <a:graphicData uri="http://schemas.openxmlformats.org/drawingml/2006/picture">
+                <pic:pic xmlns:pic="http://schemas.openxmlformats.org/drawingml/2006/picture">
+                  <pic:nvPicPr>
+                    <pic:cNvPr id="1" name=""/>
+                    <pic:cNvPicPr/>
+                  </pic:nvPicPr>
+                  <pic:blipFill>
+                    <a:blip r:embed="rId21"/>
+                    <a:stretch>
+                      <a:fillRect/>
+                    </a:stretch>
+                  </pic:blipFill>
+                  <pic:spPr>
+                    <a:xfrm>
+                      <a:off x="0" y="0"/>
+                      <a:ext cx="2952381" cy="380952"/>
+                    </a:xfrm>
+                    <a:prstGeom prst="rect">
+                      <a:avLst/>
+                    </a:prstGeom>
+                  </pic:spPr>
+                </pic:pic>
+              </a:graphicData>
+            </a:graphic>
+          </wp:inline>
+        </w:drawing>
+      </w:r>
+    </w:p>
+    <w:p>
+      <w:pPr>
+        <w:rPr>
+          <w:sz w:val="24"/>
+          <w:lang w:val="en-US"/>
+        </w:rPr>
+      </w:pPr>
+      <w:r>
+        <w:rPr>
+          <w:sz w:val="24"/>
+          <w:lang w:val="en-US"/>
+        </w:rPr>
+        <w:t xml:space="preserve">The above line of code is a do-nothing function that is also a legend object. It overrides the Chart JS library’s default legend setting which allows the user to click on a legend item to remove it from the pie chart; the code disables this feature by forcing no events when a legend item is clicked. </w:t>
+      </w:r>
+    </w:p>
+    <w:p>
+      <w:pPr>
+        <w:rPr>
+          <w:sz w:val="24"/>
+          <w:lang w:val="en-US"/>
+        </w:rPr>
+      </w:pPr>
+    </w:p>
+    <w:p>
+      <w:pPr>
+        <w:rPr>
+          <w:b/>
+          <w:sz w:val="24"/>
+          <w:lang w:val="en-US"/>
+        </w:rPr>
+      </w:pPr>
+      <w:r>
+        <w:rPr>
+          <w:b/>
+          <w:sz w:val="24"/>
+          <w:lang w:val="en-US"/>
+        </w:rPr>
+        <w:t>12. Set basic cut out, title, and layout configurations:</w:t>
+      </w:r>
+    </w:p>
+    <w:p>
+      <w:pPr>
+        <w:rPr>
+          <w:sz w:val="24"/>
+          <w:lang w:val="en-US"/>
+        </w:rPr>
+      </w:pPr>
+      <w:r>
+        <w:rPr>
+          <w:noProof/>
+          <w:lang w:eastAsia="en-CA"/>
+        </w:rPr>
+        <w:drawing>
+          <wp:inline distT="0" distB="0" distL="0" distR="0" wp14:anchorId="6F1C5CD6" wp14:editId="3A178C75">
+            <wp:extent cx="2076190" cy="2095238"/>
+            <wp:effectExtent l="0" t="0" r="635" b="635"/>
+            <wp:docPr id="19" name="Picture 19"/>
+            <wp:cNvGraphicFramePr>
+              <a:graphicFrameLocks xmlns:a="http://schemas.openxmlformats.org/drawingml/2006/main" noChangeAspect="1"/>
+            </wp:cNvGraphicFramePr>
+            <a:graphic xmlns:a="http://schemas.openxmlformats.org/drawingml/2006/main">
+              <a:graphicData uri="http://schemas.openxmlformats.org/drawingml/2006/picture">
+                <pic:pic xmlns:pic="http://schemas.openxmlformats.org/drawingml/2006/picture">
+                  <pic:nvPicPr>
+                    <pic:cNvPr id="1" name=""/>
+                    <pic:cNvPicPr/>
+                  </pic:nvPicPr>
+                  <pic:blipFill>
+                    <a:blip r:embed="rId22"/>
+                    <a:stretch>
+                      <a:fillRect/>
+                    </a:stretch>
+                  </pic:blipFill>
+                  <pic:spPr>
+                    <a:xfrm>
+                      <a:off x="0" y="0"/>
+                      <a:ext cx="2076190" cy="2095238"/>
+                    </a:xfrm>
+                    <a:prstGeom prst="rect">
+                      <a:avLst/>
+                    </a:prstGeom>
+                  </pic:spPr>
+                </pic:pic>
+              </a:graphicData>
+            </a:graphic>
+          </wp:inline>
+        </w:drawing>
+      </w:r>
+    </w:p>
+    <w:p>
+      <w:pPr>
+        <w:rPr>
+          <w:sz w:val="24"/>
+          <w:lang w:val="en-US"/>
+        </w:rPr>
+      </w:pPr>
+      <w:r>
+        <w:rPr>
+          <w:sz w:val="24"/>
+          <w:lang w:val="en-US"/>
+        </w:rPr>
+        <w:t xml:space="preserve">Cut-out percentage value sets the radius of a circle to be cut out from the center of the chart, creating a donut chart. </w:t>
+      </w:r>
+    </w:p>
+    <w:p>
+      <w:pPr>
+        <w:rPr>
+          <w:sz w:val="24"/>
+          <w:lang w:val="en-US"/>
+        </w:rPr>
+      </w:pPr>
+      <w:r>
+        <w:rPr>
+          <w:sz w:val="24"/>
+          <w:lang w:val="en-US"/>
+        </w:rPr>
+        <w:t xml:space="preserve">The title stylings are set within title: { }, with the title text being the chartTitle data retrieved from the JSON file. </w:t>
+      </w:r>
+    </w:p>
+    <w:p>
+      <w:pPr>
+        <w:rPr>
+          <w:sz w:val="24"/>
+          <w:lang w:val="en-US"/>
+        </w:rPr>
+      </w:pPr>
+    </w:p>
+    <w:p>
+      <w:pPr>
+        <w:rPr>
+          <w:sz w:val="24"/>
+          <w:lang w:val="en-US"/>
+        </w:rPr>
+      </w:pPr>
+    </w:p>
+    <w:p>
+      <w:pPr>
+        <w:rPr>
+          <w:sz w:val="24"/>
+          <w:lang w:val="en-US"/>
+        </w:rPr>
+      </w:pPr>
+    </w:p>
+    <w:p>
+      <w:pPr>
+        <w:rPr>
+          <w:sz w:val="24"/>
+          <w:lang w:val="en-US"/>
+        </w:rPr>
+      </w:pPr>
+    </w:p>
+    <w:p>
+      <w:pPr>
+        <w:rPr>
+          <w:sz w:val="24"/>
+          <w:lang w:val="en-US"/>
+        </w:rPr>
+      </w:pPr>
+    </w:p>
+    <w:p>
+      <w:pPr>
+        <w:rPr>
+          <w:sz w:val="24"/>
+          <w:lang w:val="en-US"/>
+        </w:rPr>
+      </w:pPr>
+    </w:p>
+    <w:p/>
+    <w:p>
+      <w:pPr>
+        <w:rPr>
+          <w:b/>
+          <w:sz w:val="24"/>
+          <w:lang w:val="en-US"/>
+        </w:rPr>
+      </w:pPr>
+      <w:r>
+        <w:rPr>
+          <w:b/>
+          <w:sz w:val="24"/>
+          <w:lang w:val="en-US"/>
+        </w:rPr>
+        <w:t xml:space="preserve">13. Create a function that explodes a slice and displays its fund list when it is clicked: </w:t>
+      </w:r>
+    </w:p>
+    <w:p>
+      <w:pPr>
+        <w:rPr>
+          <w:sz w:val="24"/>
+          <w:lang w:val="en-US"/>
+        </w:rPr>
+      </w:pPr>
+      <w:r>
+        <w:rPr>
+          <w:noProof/>
+          <w:lang w:eastAsia="en-CA"/>
+        </w:rPr>
+        <w:drawing>
+          <wp:inline distT="0" distB="0" distL="0" distR="0" wp14:anchorId="1B306A3C" wp14:editId="4BD0F49D">
+            <wp:extent cx="5943600" cy="2860675"/>
+            <wp:effectExtent l="0" t="0" r="0" b="0"/>
+            <wp:docPr id="21" name="Picture 21"/>
+            <wp:cNvGraphicFramePr>
+              <a:graphicFrameLocks xmlns:a="http://schemas.openxmlformats.org/drawingml/2006/main" noChangeAspect="1"/>
+            </wp:cNvGraphicFramePr>
+            <a:graphic xmlns:a="http://schemas.openxmlformats.org/drawingml/2006/main">
+              <a:graphicData uri="http://schemas.openxmlformats.org/drawingml/2006/picture">
+                <pic:pic xmlns:pic="http://schemas.openxmlformats.org/drawingml/2006/picture">
+                  <pic:nvPicPr>
+                    <pic:cNvPr id="1" name=""/>
+                    <pic:cNvPicPr/>
+                  </pic:nvPicPr>
+                  <pic:blipFill>
+                    <a:blip r:embed="rId23"/>
+                    <a:stretch>
+                      <a:fillRect/>
+                    </a:stretch>
+                  </pic:blipFill>
+                  <pic:spPr>
+                    <a:xfrm>
+                      <a:off x="0" y="0"/>
+                      <a:ext cx="5943600" cy="2860675"/>
+                    </a:xfrm>
+                    <a:prstGeom prst="rect">
+                      <a:avLst/>
+                    </a:prstGeom>
+                  </pic:spPr>
+                </pic:pic>
+              </a:graphicData>
+            </a:graphic>
+          </wp:inline>
+        </w:drawing>
+      </w:r>
+    </w:p>
+    <w:p>
+      <w:pPr>
+        <w:rPr>
+          <w:sz w:val="24"/>
+          <w:lang w:val="en-US"/>
+        </w:rPr>
+      </w:pPr>
+      <w:r>
+        <w:rPr>
+          <w:sz w:val="24"/>
+          <w:lang w:val="en-US"/>
+        </w:rPr>
+        <w:t>An onClick: function() { } is created for this purpose. The code within will be split up and explained in the following sections:</w:t>
+      </w:r>
+    </w:p>
+    <w:p>
+      <w:pPr>
+        <w:rPr>
+          <w:sz w:val="24"/>
+          <w:lang w:val="en-US"/>
+        </w:rPr>
+      </w:pPr>
+    </w:p>
+    <w:p>
+      <w:pPr>
+        <w:rPr>
+          <w:b/>
+          <w:sz w:val="24"/>
+          <w:lang w:val="en-US"/>
+        </w:rPr>
+      </w:pPr>
+      <w:r>
+        <w:rPr>
+          <w:b/>
+          <w:sz w:val="24"/>
+          <w:lang w:val="en-US"/>
+        </w:rPr>
+        <w:t>13-a. Create section of function that explodes a slice when it is clicked:</w:t>
+      </w:r>
+    </w:p>
+    <w:p>
+      <w:pPr>
+        <w:rPr>
+          <w:lang w:val="en-US"/>
+        </w:rPr>
+      </w:pPr>
+      <w:r>
+        <w:rPr>
+          <w:noProof/>
+          <w:lang w:eastAsia="en-CA"/>
+        </w:rPr>
+        <w:drawing>
+          <wp:inline distT="0" distB="0" distL="0" distR="0" wp14:anchorId="6AAA015C" wp14:editId="38B35ED8">
+            <wp:extent cx="3676190" cy="809524"/>
+            <wp:effectExtent l="0" t="0" r="635" b="0"/>
+            <wp:docPr id="22" name="Picture 22"/>
+            <wp:cNvGraphicFramePr>
+              <a:graphicFrameLocks xmlns:a="http://schemas.openxmlformats.org/drawingml/2006/main" noChangeAspect="1"/>
+            </wp:cNvGraphicFramePr>
+            <a:graphic xmlns:a="http://schemas.openxmlformats.org/drawingml/2006/main">
+              <a:graphicData uri="http://schemas.openxmlformats.org/drawingml/2006/picture">
+                <pic:pic xmlns:pic="http://schemas.openxmlformats.org/drawingml/2006/picture">
+                  <pic:nvPicPr>
+                    <pic:cNvPr id="1" name=""/>
+                    <pic:cNvPicPr/>
+                  </pic:nvPicPr>
+                  <pic:blipFill>
+                    <a:blip r:embed="rId24"/>
+                    <a:stretch>
+                      <a:fillRect/>
+                    </a:stretch>
+                  </pic:blipFill>
+                  <pic:spPr>
+                    <a:xfrm>
+                      <a:off x="0" y="0"/>
+                      <a:ext cx="3676190" cy="809524"/>
+                    </a:xfrm>
+                    <a:prstGeom prst="rect">
+                      <a:avLst/>
+                    </a:prstGeom>
+                  </pic:spPr>
+                </pic:pic>
+              </a:graphicData>
+            </a:graphic>
+          </wp:inline>
+        </w:drawing>
+      </w:r>
+    </w:p>
+    <w:p>
+      <w:pPr>
+        <w:rPr>
+          <w:lang w:val="en-US"/>
+        </w:rPr>
+      </w:pPr>
+      <w:r>
+        <w:rPr>
+          <w:lang w:val="en-US"/>
+        </w:rPr>
+        <w:t>The variable, ‘segment’, holds the numerical value of each slice that the ChartJS library’s elements[0] array index fe</w:t>
+      </w:r>
+      <w:r>
+        <w:rPr>
+          <w:lang w:val="en-US"/>
+        </w:rPr>
+        <w:t>d</w:t>
+      </w:r>
+      <w:r>
+        <w:rPr>
+          <w:lang w:val="en-US"/>
+        </w:rPr>
+        <w:t xml:space="preserve"> in (from the small section of code above it). </w:t>
+      </w:r>
+    </w:p>
+    <w:p>
+      <w:pPr>
+        <w:rPr>
+          <w:lang w:val="en-US"/>
+        </w:rPr>
+      </w:pPr>
+      <w:r>
+        <w:rPr>
+          <w:lang w:val="en-US"/>
+        </w:rPr>
+        <w:t xml:space="preserve">When the slice is clicked, its numerical value is assigned to selectedIndex, and its outer radius property is increased. </w:t>
+      </w:r>
+    </w:p>
+    <w:p>
+      <w:pPr>
+        <w:rPr>
+          <w:lang w:val="en-US"/>
+        </w:rPr>
+      </w:pPr>
+      <w:r>
+        <w:rPr>
+          <w:lang w:val="en-US"/>
+        </w:rPr>
+        <w:t>*Only one slice can be exploded at a time. If another one is clicked, the previously exploded one, implodes (well, un-explodes).</w:t>
+      </w:r>
+    </w:p>
+    <w:p>
+      <w:pPr>
+        <w:rPr>
+          <w:lang w:val="en-US"/>
+        </w:rPr>
+      </w:pPr>
+      <w:r>
+        <w:rPr>
+          <w:noProof/>
+          <w:lang w:eastAsia="en-CA"/>
+        </w:rPr>
+        <w:drawing>
+          <wp:inline distT="0" distB="0" distL="0" distR="0" wp14:anchorId="3F55DF27" wp14:editId="0DAA1E7A">
+            <wp:extent cx="2238095" cy="590476"/>
+            <wp:effectExtent l="0" t="0" r="0" b="635"/>
+            <wp:docPr id="23" name="Picture 23"/>
+            <wp:cNvGraphicFramePr>
+              <a:graphicFrameLocks xmlns:a="http://schemas.openxmlformats.org/drawingml/2006/main" noChangeAspect="1"/>
+            </wp:cNvGraphicFramePr>
+            <a:graphic xmlns:a="http://schemas.openxmlformats.org/drawingml/2006/main">
+              <a:graphicData uri="http://schemas.openxmlformats.org/drawingml/2006/picture">
+                <pic:pic xmlns:pic="http://schemas.openxmlformats.org/drawingml/2006/picture">
+                  <pic:nvPicPr>
+                    <pic:cNvPr id="1" name=""/>
+                    <pic:cNvPicPr/>
+                  </pic:nvPicPr>
+                  <pic:blipFill>
+                    <a:blip r:embed="rId25"/>
+                    <a:stretch>
+                      <a:fillRect/>
+                    </a:stretch>
+                  </pic:blipFill>
+                  <pic:spPr>
+                    <a:xfrm>
+                      <a:off x="0" y="0"/>
+                      <a:ext cx="2238095" cy="590476"/>
+                    </a:xfrm>
+                    <a:prstGeom prst="rect">
+                      <a:avLst/>
+                    </a:prstGeom>
+                  </pic:spPr>
+                </pic:pic>
+              </a:graphicData>
+            </a:graphic>
+          </wp:inline>
+        </w:drawing>
+      </w:r>
+    </w:p>
+    <w:p>
+      <w:pPr>
+        <w:rPr>
+          <w:lang w:val="en-US"/>
+        </w:rPr>
+      </w:pPr>
+      <w:r>
+        <w:rPr>
+          <w:lang w:val="en-US"/>
+        </w:rPr>
+        <w:t>If a currently exploded slice is clicked again, this piece of code makes it so that it implodes.</w:t>
+      </w:r>
+    </w:p>
+    <w:p>
+      <w:pPr>
+        <w:rPr>
+          <w:lang w:val="en-US"/>
+        </w:rPr>
+      </w:pPr>
+    </w:p>
+    <w:p>
+      <w:pPr>
+        <w:rPr>
+          <w:b/>
+          <w:lang w:val="en-US"/>
+        </w:rPr>
+      </w:pPr>
+      <w:r>
+        <w:rPr>
+          <w:b/>
+          <w:lang w:val="en-US"/>
+        </w:rPr>
+        <w:lastRenderedPageBreak/>
+        <w:t>13-b. Create section of function that displays fund list for clicked slice:</w:t>
+      </w:r>
+    </w:p>
+    <w:p>
+      <w:pPr>
+        <w:rPr>
+          <w:lang w:val="en-US"/>
+        </w:rPr>
+      </w:pPr>
+      <w:r>
+        <w:rPr>
+          <w:noProof/>
+          <w:lang w:eastAsia="en-CA"/>
+        </w:rPr>
+        <w:drawing>
+          <wp:inline distT="0" distB="0" distL="0" distR="0" wp14:anchorId="4333C445" wp14:editId="70C6AD47">
+            <wp:extent cx="5943600" cy="1449070"/>
+            <wp:effectExtent l="0" t="0" r="0" b="0"/>
+            <wp:docPr id="24" name="Picture 24"/>
+            <wp:cNvGraphicFramePr>
+              <a:graphicFrameLocks xmlns:a="http://schemas.openxmlformats.org/drawingml/2006/main" noChangeAspect="1"/>
+            </wp:cNvGraphicFramePr>
+            <a:graphic xmlns:a="http://schemas.openxmlformats.org/drawingml/2006/main">
+              <a:graphicData uri="http://schemas.openxmlformats.org/drawingml/2006/picture">
+                <pic:pic xmlns:pic="http://schemas.openxmlformats.org/drawingml/2006/picture">
+                  <pic:nvPicPr>
+                    <pic:cNvPr id="1" name=""/>
+                    <pic:cNvPicPr/>
+                  </pic:nvPicPr>
+                  <pic:blipFill>
+                    <a:blip r:embed="rId26"/>
+                    <a:stretch>
+                      <a:fillRect/>
+                    </a:stretch>
+                  </pic:blipFill>
+                  <pic:spPr>
+                    <a:xfrm>
+                      <a:off x="0" y="0"/>
+                      <a:ext cx="5943600" cy="1449070"/>
+                    </a:xfrm>
+                    <a:prstGeom prst="rect">
+                      <a:avLst/>
+                    </a:prstGeom>
+                  </pic:spPr>
+                </pic:pic>
+              </a:graphicData>
+            </a:graphic>
+          </wp:inline>
+        </w:drawing>
+      </w:r>
+    </w:p>
+    <w:p>
+      <w:pPr>
+        <w:rPr>
+          <w:lang w:val="en-US"/>
+        </w:rPr>
+      </w:pPr>
+      <w:r>
+        <w:rPr>
+          <w:lang w:val="en-US"/>
+        </w:rPr>
+        <w:t xml:space="preserve">This section is nested within the “if” statement above (not under the else, however). </w:t>
       </w:r>
       <w:bookmarkStart w:id="0" w:name="_GoBack"/>
       <w:bookmarkEnd w:id="0"/>
@@ -1339,6 +3052,119 @@
     </w:lvl>
   </w:abstractNum>
   <w:abstractNum w:abstractNumId="1" w15:restartNumberingAfterBreak="0">
+    <w:nsid w:val="3B7954DF"/>
+    <w:multiLevelType w:val="hybridMultilevel"/>
+    <w:tmpl w:val="F3407656"/>
+    <w:lvl w:ilvl="0" w:tplc="D8C6C7FE">
+      <w:start w:val="8"/>
+      <w:numFmt w:val="bullet"/>
+      <w:lvlText w:val=""/>
+      <w:lvlJc w:val="left"/>
+      <w:pPr>
+        <w:ind w:left="720" w:hanging="360"/>
+      </w:pPr>
+      <w:rPr>
+        <w:rFonts w:ascii="Wingdings" w:eastAsiaTheme="minorHAnsi" w:hAnsi="Wingdings" w:cstheme="minorBidi" w:hint="default"/>
+      </w:rPr>
+    </w:lvl>
+    <w:lvl w:ilvl="1" w:tplc="10090003" w:tentative="1">
+      <w:start w:val="1"/>
+      <w:numFmt w:val="bullet"/>
+      <w:lvlText w:val="o"/>
+      <w:lvlJc w:val="left"/>
+      <w:pPr>
+        <w:ind w:left="1440" w:hanging="360"/>
+      </w:pPr>
+      <w:rPr>
+        <w:rFonts w:ascii="Courier New" w:hAnsi="Courier New" w:cs="Courier New" w:hint="default"/>
+      </w:rPr>
+    </w:lvl>
+    <w:lvl w:ilvl="2" w:tplc="10090005" w:tentative="1">
+      <w:start w:val="1"/>
+      <w:numFmt w:val="bullet"/>
+      <w:lvlText w:val=""/>
+      <w:lvlJc w:val="left"/>
+      <w:pPr>
+        <w:ind w:left="2160" w:hanging="360"/>
+      </w:pPr>
+      <w:rPr>
+        <w:rFonts w:ascii="Wingdings" w:hAnsi="Wingdings" w:hint="default"/>
+      </w:rPr>
+    </w:lvl>
+    <w:lvl w:ilvl="3" w:tplc="10090001" w:tentative="1">
+      <w:start w:val="1"/>
+      <w:numFmt w:val="bullet"/>
+      <w:lvlText w:val=""/>
+      <w:lvlJc w:val="left"/>
+      <w:pPr>
+        <w:ind w:left="2880" w:hanging="360"/>
+      </w:pPr>
+      <w:rPr>
+        <w:rFonts w:ascii="Symbol" w:hAnsi="Symbol" w:hint="default"/>
+      </w:rPr>
+    </w:lvl>
+    <w:lvl w:ilvl="4" w:tplc="10090003" w:tentative="1">
+      <w:start w:val="1"/>
+      <w:numFmt w:val="bullet"/>
+      <w:lvlText w:val="o"/>
+      <w:lvlJc w:val="left"/>
+      <w:pPr>
+        <w:ind w:left="3600" w:hanging="360"/>
+      </w:pPr>
+      <w:rPr>
+        <w:rFonts w:ascii="Courier New" w:hAnsi="Courier New" w:cs="Courier New" w:hint="default"/>
+      </w:rPr>
+    </w:lvl>
+    <w:lvl w:ilvl="5" w:tplc="10090005" w:tentative="1">
+      <w:start w:val="1"/>
+      <w:numFmt w:val="bullet"/>
+      <w:lvlText w:val=""/>
+      <w:lvlJc w:val="left"/>
+      <w:pPr>
+        <w:ind w:left="4320" w:hanging="360"/>
+      </w:pPr>
+      <w:rPr>
+        <w:rFonts w:ascii="Wingdings" w:hAnsi="Wingdings" w:hint="default"/>
+      </w:rPr>
+    </w:lvl>
+    <w:lvl w:ilvl="6" w:tplc="10090001" w:tentative="1">
+      <w:start w:val="1"/>
+      <w:numFmt w:val="bullet"/>
+      <w:lvlText w:val=""/>
+      <w:lvlJc w:val="left"/>
+      <w:pPr>
+        <w:ind w:left="5040" w:hanging="360"/>
+      </w:pPr>
+      <w:rPr>
+        <w:rFonts w:ascii="Symbol" w:hAnsi="Symbol" w:hint="default"/>
+      </w:rPr>
+    </w:lvl>
+    <w:lvl w:ilvl="7" w:tplc="10090003" w:tentative="1">
+      <w:start w:val="1"/>
+      <w:numFmt w:val="bullet"/>
+      <w:lvlText w:val="o"/>
+      <w:lvlJc w:val="left"/>
+      <w:pPr>
+        <w:ind w:left="5760" w:hanging="360"/>
+      </w:pPr>
+      <w:rPr>
+        <w:rFonts w:ascii="Courier New" w:hAnsi="Courier New" w:cs="Courier New" w:hint="default"/>
+      </w:rPr>
+    </w:lvl>
+    <w:lvl w:ilvl="8" w:tplc="10090005" w:tentative="1">
+      <w:start w:val="1"/>
+      <w:numFmt w:val="bullet"/>
+      <w:lvlText w:val=""/>
+      <w:lvlJc w:val="left"/>
+      <w:pPr>
+        <w:ind w:left="6480" w:hanging="360"/>
+      </w:pPr>
+      <w:rPr>
+        <w:rFonts w:ascii="Wingdings" w:hAnsi="Wingdings" w:hint="default"/>
+      </w:rPr>
+    </w:lvl>
+  </w:abstractNum>
+  <w:abstractNum w:abstractNumId="2" w15:restartNumberingAfterBreak="0">
     <w:nsid w:val="47222F80"/>
     <w:multiLevelType w:val="hybridMultilevel"/>
     <w:tmpl w:val="F3243546"/>
@@ -1450,7 +3276,7 @@
       </w:rPr>
     </w:lvl>
   </w:abstractNum>
-  <w:abstractNum w:abstractNumId="2" w15:restartNumberingAfterBreak="0">
+  <w:abstractNum w:abstractNumId="3" w15:restartNumberingAfterBreak="0">
     <w:nsid w:val="6E434657"/>
     <w:multiLevelType w:val="hybridMultilevel"/>
     <w:tmpl w:val="D0B40DE0"/>
@@ -1540,13 +3366,16 @@
     </w:lvl>
   </w:abstractNum>
   <w:num w:numId="1">
-    <w:abstractNumId w:val="1"/>
+    <w:abstractNumId w:val="2"/>
   </w:num>
   <w:num w:numId="2">
     <w:abstractNumId w:val="0"/>
   </w:num>
   <w:num w:numId="3">
-    <w:abstractNumId w:val="2"/>
+    <w:abstractNumId w:val="3"/>
+  </w:num>
+  <w:num w:numId="4">
+    <w:abstractNumId w:val="1"/>
   </w:num>
 </w:numbering>
 </file>
@@ -1991,7 +3820,6 @@
   <w:style w:type="character" w:default="1" w:styleId="DefaultParagraphFont">
     <w:name w:val="Default Paragraph Font"/>
     <w:uiPriority w:val="1"/>
-    <w:semiHidden/>
     <w:unhideWhenUsed/>
   </w:style>
   <w:style w:type="table" w:default="1" w:styleId="TableNormal">
@@ -2095,6 +3923,104 @@
       <w:color w:val="2E74B5" w:themeColor="accent1" w:themeShade="BF"/>
       <w:sz w:val="26"/>
       <w:szCs w:val="26"/>
+    </w:rPr>
+  </w:style>
+  <w:style w:type="character" w:styleId="CommentReference">
+    <w:name w:val="annotation reference"/>
+    <w:basedOn w:val="DefaultParagraphFont"/>
+    <w:uiPriority w:val="99"/>
+    <w:semiHidden/>
+    <w:unhideWhenUsed/>
+    <w:rsid w:val="00961353"/>
+    <w:rPr>
+      <w:sz w:val="16"/>
+      <w:szCs w:val="16"/>
+    </w:rPr>
+  </w:style>
+  <w:style w:type="paragraph" w:styleId="CommentText">
+    <w:name w:val="annotation text"/>
+    <w:basedOn w:val="Normal"/>
+    <w:link w:val="CommentTextChar"/>
+    <w:uiPriority w:val="99"/>
+    <w:semiHidden/>
+    <w:unhideWhenUsed/>
+    <w:rsid w:val="00961353"/>
+    <w:pPr>
+      <w:spacing w:line="240" w:lineRule="auto"/>
+    </w:pPr>
+    <w:rPr>
+      <w:sz w:val="20"/>
+      <w:szCs w:val="20"/>
+    </w:rPr>
+  </w:style>
+  <w:style w:type="character" w:customStyle="1" w:styleId="CommentTextChar">
+    <w:name w:val="Comment Text Char"/>
+    <w:basedOn w:val="DefaultParagraphFont"/>
+    <w:link w:val="CommentText"/>
+    <w:uiPriority w:val="99"/>
+    <w:semiHidden/>
+    <w:rsid w:val="00961353"/>
+    <w:rPr>
+      <w:sz w:val="20"/>
+      <w:szCs w:val="20"/>
+    </w:rPr>
+  </w:style>
+  <w:style w:type="paragraph" w:styleId="CommentSubject">
+    <w:name w:val="annotation subject"/>
+    <w:basedOn w:val="CommentText"/>
+    <w:next w:val="CommentText"/>
+    <w:link w:val="CommentSubjectChar"/>
+    <w:uiPriority w:val="99"/>
+    <w:semiHidden/>
+    <w:unhideWhenUsed/>
+    <w:rsid w:val="00961353"/>
+    <w:rPr>
+      <w:b/>
+      <w:bCs/>
+    </w:rPr>
+  </w:style>
+  <w:style w:type="character" w:customStyle="1" w:styleId="CommentSubjectChar">
+    <w:name w:val="Comment Subject Char"/>
+    <w:basedOn w:val="CommentTextChar"/>
+    <w:link w:val="CommentSubject"/>
+    <w:uiPriority w:val="99"/>
+    <w:semiHidden/>
+    <w:rsid w:val="00961353"/>
+    <w:rPr>
+      <w:b/>
+      <w:bCs/>
+      <w:sz w:val="20"/>
+      <w:szCs w:val="20"/>
+    </w:rPr>
+  </w:style>
+  <w:style w:type="paragraph" w:styleId="BalloonText">
+    <w:name w:val="Balloon Text"/>
+    <w:basedOn w:val="Normal"/>
+    <w:link w:val="BalloonTextChar"/>
+    <w:uiPriority w:val="99"/>
+    <w:semiHidden/>
+    <w:unhideWhenUsed/>
+    <w:rsid w:val="00961353"/>
+    <w:pPr>
+      <w:spacing w:after="0" w:line="240" w:lineRule="auto"/>
+    </w:pPr>
+    <w:rPr>
+      <w:rFonts w:ascii="Segoe UI" w:hAnsi="Segoe UI" w:cs="Segoe UI"/>
+      <w:sz w:val="18"/>
+      <w:szCs w:val="18"/>
+    </w:rPr>
+  </w:style>
+  <w:style w:type="character" w:customStyle="1" w:styleId="BalloonTextChar">
+    <w:name w:val="Balloon Text Char"/>
+    <w:basedOn w:val="DefaultParagraphFont"/>
+    <w:link w:val="BalloonText"/>
+    <w:uiPriority w:val="99"/>
+    <w:semiHidden/>
+    <w:rsid w:val="00961353"/>
+    <w:rPr>
+      <w:rFonts w:ascii="Segoe UI" w:hAnsi="Segoe UI" w:cs="Segoe UI"/>
+      <w:sz w:val="18"/>
+      <w:szCs w:val="18"/>
     </w:rPr>
   </w:style>
 </w:styles>

</xml_diff>